<commit_message>
Updated Baseline Editing Updated Install Scripts
</commit_message>
<xml_diff>
--- a/docs/MacPatch – Server Install.docx
+++ b/docs/MacPatch – Server Install.docx
@@ -2809,8 +2809,6 @@
         </w:rPr>
         <w:t>Server/</w:t>
       </w:r>
-      <w:bookmarkStart w:id="32" w:name="_GoBack"/>
-      <w:bookmarkEnd w:id="32"/>
       <w:r>
         <w:rPr>
           <w:rFonts w:asciiTheme="majorHAnsi" w:hAnsiTheme="majorHAnsi"/>
@@ -2832,8 +2830,8 @@
         </w:rPr>
         <w:t xml:space="preserve"># </w:t>
       </w:r>
-      <w:bookmarkStart w:id="33" w:name="OLE_LINK34"/>
-      <w:bookmarkStart w:id="34" w:name="OLE_LINK35"/>
+      <w:bookmarkStart w:id="32" w:name="OLE_LINK34"/>
+      <w:bookmarkStart w:id="33" w:name="OLE_LINK35"/>
       <w:r>
         <w:rPr>
           <w:rFonts w:asciiTheme="majorHAnsi" w:hAnsiTheme="majorHAnsi"/>
@@ -2864,8 +2862,8 @@
         </w:rPr>
         <w:t>" -print | xargs -I{} rm -rf {}</w:t>
       </w:r>
+      <w:bookmarkEnd w:id="32"/>
       <w:bookmarkEnd w:id="33"/>
-      <w:bookmarkEnd w:id="34"/>
     </w:p>
     <w:p>
       <w:pPr>
@@ -2875,9 +2873,9 @@
           <w:rFonts w:asciiTheme="majorHAnsi" w:hAnsiTheme="majorHAnsi"/>
         </w:rPr>
       </w:pPr>
-      <w:bookmarkStart w:id="35" w:name="OLE_LINK23"/>
-      <w:bookmarkStart w:id="36" w:name="OLE_LINK24"/>
-      <w:bookmarkStart w:id="37" w:name="OLE_LINK33"/>
+      <w:bookmarkStart w:id="34" w:name="OLE_LINK23"/>
+      <w:bookmarkStart w:id="35" w:name="OLE_LINK24"/>
+      <w:bookmarkStart w:id="36" w:name="OLE_LINK33"/>
       <w:r>
         <w:rPr>
           <w:rFonts w:asciiTheme="majorHAnsi" w:hAnsiTheme="majorHAnsi"/>
@@ -2890,9 +2888,9 @@
         </w:rPr>
         <w:t>chmod 0775 /Library/MacPatch/Server</w:t>
       </w:r>
+      <w:bookmarkEnd w:id="34"/>
       <w:bookmarkEnd w:id="35"/>
       <w:bookmarkEnd w:id="36"/>
-      <w:bookmarkEnd w:id="37"/>
     </w:p>
     <w:p>
       <w:pPr>
@@ -2943,16 +2941,16 @@
         <w:tab/>
         <w:t xml:space="preserve">Run the script </w:t>
       </w:r>
-      <w:bookmarkStart w:id="38" w:name="OLE_LINK31"/>
-      <w:bookmarkStart w:id="39" w:name="OLE_LINK32"/>
+      <w:bookmarkStart w:id="37" w:name="OLE_LINK31"/>
+      <w:bookmarkStart w:id="38" w:name="OLE_LINK32"/>
       <w:r>
         <w:rPr>
           <w:rFonts w:asciiTheme="majorHAnsi" w:hAnsiTheme="majorHAnsi"/>
         </w:rPr>
         <w:t>/Library/MacPatch/Server/conf/scripts/MPHttpServerBuild.sh</w:t>
       </w:r>
+      <w:bookmarkEnd w:id="37"/>
       <w:bookmarkEnd w:id="38"/>
-      <w:bookmarkEnd w:id="39"/>
     </w:p>
     <w:p>
       <w:pPr>
@@ -3041,10 +3039,49 @@
       <w:pPr>
         <w:pStyle w:val="Heading1"/>
       </w:pPr>
-      <w:bookmarkStart w:id="40" w:name="_Toc232655649"/>
+      <w:bookmarkStart w:id="39" w:name="_Toc232655649"/>
       <w:r>
         <w:t>Apple Software Update Server</w:t>
       </w:r>
+      <w:bookmarkEnd w:id="39"/>
+    </w:p>
+    <w:p>
+      <w:pPr>
+        <w:rPr>
+          <w:rFonts w:asciiTheme="majorHAnsi" w:hAnsiTheme="majorHAnsi"/>
+        </w:rPr>
+      </w:pPr>
+    </w:p>
+    <w:p>
+      <w:pPr>
+        <w:rPr>
+          <w:rFonts w:asciiTheme="majorHAnsi" w:hAnsiTheme="majorHAnsi"/>
+        </w:rPr>
+      </w:pPr>
+      <w:r>
+        <w:rPr>
+          <w:rFonts w:asciiTheme="majorHAnsi" w:hAnsiTheme="majorHAnsi"/>
+        </w:rPr>
+        <w:t>The MacPatch environment requires the use of a Apple Software Update Server.</w:t>
+      </w:r>
+      <w:r>
+        <w:rPr>
+          <w:rFonts w:asciiTheme="majorHAnsi" w:hAnsiTheme="majorHAnsi"/>
+        </w:rPr>
+        <w:t xml:space="preserve"> This can be done with the Apple Server.app. The Server application is available via the App Store. It is recommended that the Apple Software Update Server be run on a separate system but it is not required.</w:t>
+      </w:r>
+    </w:p>
+    <w:p>
+      <w:pPr>
+        <w:pStyle w:val="Heading1"/>
+      </w:pPr>
+      <w:bookmarkStart w:id="40" w:name="_Toc232655650"/>
+      <w:r>
+        <w:t xml:space="preserve">Server </w:t>
+      </w:r>
+      <w:r>
+        <w:t>Configuration</w:t>
+      </w:r>
       <w:bookmarkEnd w:id="40"/>
     </w:p>
     <w:p>
@@ -3064,88 +3101,49 @@
         <w:rPr>
           <w:rFonts w:asciiTheme="majorHAnsi" w:hAnsiTheme="majorHAnsi"/>
         </w:rPr>
-        <w:t>The MacPatch environment requires the use of a Apple Software Update Server.</w:t>
-      </w:r>
-      <w:r>
-        <w:rPr>
-          <w:rFonts w:asciiTheme="majorHAnsi" w:hAnsiTheme="majorHAnsi"/>
-        </w:rPr>
-        <w:t xml:space="preserve"> This can be done with the Apple Server.app. The Server application is available via the App Store. It is recommended that the Apple Software Update Server be run on a separate system but it is not required.</w:t>
-      </w:r>
-    </w:p>
-    <w:p>
-      <w:pPr>
-        <w:pStyle w:val="Heading1"/>
-      </w:pPr>
-      <w:bookmarkStart w:id="41" w:name="_Toc232655650"/>
-      <w:r>
-        <w:t xml:space="preserve">Server </w:t>
-      </w:r>
-      <w:r>
-        <w:t>Configuration</w:t>
+        <w:t>The master MacPatch server requires that several components be setup and configured for the environment to work properly.</w:t>
+      </w:r>
+    </w:p>
+    <w:p>
+      <w:pPr>
+        <w:rPr>
+          <w:rFonts w:asciiTheme="majorHAnsi" w:hAnsiTheme="majorHAnsi"/>
+        </w:rPr>
+      </w:pPr>
+    </w:p>
+    <w:p>
+      <w:pPr>
+        <w:pStyle w:val="Heading3"/>
+      </w:pPr>
+      <w:bookmarkStart w:id="41" w:name="_Toc232655651"/>
+      <w:r>
+        <w:t>JAVA Check</w:t>
       </w:r>
       <w:bookmarkEnd w:id="41"/>
     </w:p>
-    <w:p>
-      <w:pPr>
-        <w:rPr>
-          <w:rFonts w:asciiTheme="majorHAnsi" w:hAnsiTheme="majorHAnsi"/>
-        </w:rPr>
-      </w:pPr>
-    </w:p>
-    <w:p>
-      <w:pPr>
-        <w:rPr>
-          <w:rFonts w:asciiTheme="majorHAnsi" w:hAnsiTheme="majorHAnsi"/>
-        </w:rPr>
-      </w:pPr>
-      <w:r>
-        <w:rPr>
-          <w:rFonts w:asciiTheme="majorHAnsi" w:hAnsiTheme="majorHAnsi"/>
-        </w:rPr>
-        <w:t>The master MacPatch server requires that several components be setup and configured for the environment to work properly.</w:t>
-      </w:r>
-    </w:p>
-    <w:p>
-      <w:pPr>
-        <w:rPr>
-          <w:rFonts w:asciiTheme="majorHAnsi" w:hAnsiTheme="majorHAnsi"/>
-        </w:rPr>
-      </w:pPr>
+    <w:p/>
+    <w:p>
+      <w:pPr>
+        <w:rPr>
+          <w:rFonts w:asciiTheme="majorHAnsi" w:hAnsiTheme="majorHAnsi"/>
+        </w:rPr>
+      </w:pPr>
+      <w:r>
+        <w:rPr>
+          <w:rFonts w:asciiTheme="majorHAnsi" w:hAnsiTheme="majorHAnsi"/>
+        </w:rPr>
+        <w:t>Before any of the services are configured and launched now is the right time to make sure JAVA is installed. The best way to do this is to run " java -version" from the Terminal.app. If it's not installed the OS will prompt you to install it.</w:t>
+      </w:r>
     </w:p>
     <w:p>
       <w:pPr>
         <w:pStyle w:val="Heading3"/>
       </w:pPr>
-      <w:bookmarkStart w:id="42" w:name="_Toc232655651"/>
-      <w:r>
-        <w:t>JAVA Check</w:t>
+      <w:bookmarkStart w:id="42" w:name="_Toc232655652"/>
+      <w:r>
+        <w:t>Server Configuration Steps</w:t>
       </w:r>
       <w:bookmarkEnd w:id="42"/>
-    </w:p>
-    <w:p/>
-    <w:p>
-      <w:pPr>
-        <w:rPr>
-          <w:rFonts w:asciiTheme="majorHAnsi" w:hAnsiTheme="majorHAnsi"/>
-        </w:rPr>
-      </w:pPr>
-      <w:r>
-        <w:rPr>
-          <w:rFonts w:asciiTheme="majorHAnsi" w:hAnsiTheme="majorHAnsi"/>
-        </w:rPr>
-        <w:t>Before any of the services are configured and launched now is the right time to make sure JAVA is installed. The best way to do this is to run " java -version" from the Terminal.app. If it's not installed the OS will prompt you to install it.</w:t>
-      </w:r>
-    </w:p>
-    <w:p>
-      <w:pPr>
-        <w:pStyle w:val="Heading3"/>
-      </w:pPr>
-      <w:bookmarkStart w:id="43" w:name="_Toc232655652"/>
-      <w:r>
-        <w:t>Server Configuration Steps</w:t>
-      </w:r>
-      <w:bookmarkEnd w:id="43"/>
     </w:p>
     <w:p>
       <w:pPr>
@@ -3344,14 +3342,21 @@
         </w:numPr>
         <w:rPr>
           <w:rFonts w:asciiTheme="majorHAnsi" w:hAnsiTheme="majorHAnsi"/>
-        </w:rPr>
-      </w:pPr>
-      <w:r>
-        <w:rPr>
-          <w:rFonts w:asciiTheme="majorHAnsi" w:hAnsiTheme="majorHAnsi"/>
           <w:b/>
         </w:rPr>
-        <w:t>PatchLoaderSetup.sh</w:t>
+      </w:pPr>
+      <w:r>
+        <w:rPr>
+          <w:rFonts w:asciiTheme="majorHAnsi" w:hAnsiTheme="majorHAnsi"/>
+          <w:b/>
+        </w:rPr>
+        <w:t xml:space="preserve">WebAdminSetup.sh </w:t>
+      </w:r>
+      <w:r>
+        <w:rPr>
+          <w:rFonts w:asciiTheme="majorHAnsi" w:hAnsiTheme="majorHAnsi"/>
+        </w:rPr>
+        <w:t>(Master)</w:t>
       </w:r>
     </w:p>
     <w:p>
@@ -3369,7 +3374,7 @@
         <w:rPr>
           <w:rFonts w:asciiTheme="majorHAnsi" w:hAnsiTheme="majorHAnsi"/>
         </w:rPr>
-        <w:t>MacPatch requires gathering all of Apple Software updates from an Apple Software Update server. So that Apple patches can be assigned to a patch group for patching.</w:t>
+        <w:t>The MacPatch admin web console is required to use MacPatch. This section is an option for those who wish to setup additional servers for large environments.</w:t>
       </w:r>
       <w:r>
         <w:rPr>
@@ -3387,20 +3392,21 @@
         </w:numPr>
         <w:rPr>
           <w:rFonts w:asciiTheme="majorHAnsi" w:hAnsiTheme="majorHAnsi"/>
-        </w:rPr>
-      </w:pPr>
-      <w:r>
-        <w:rPr>
-          <w:rFonts w:asciiTheme="majorHAnsi" w:hAnsiTheme="majorHAnsi"/>
           <w:b/>
         </w:rPr>
-        <w:t>SymantecAntivirusSetup.sh</w:t>
-      </w:r>
-      <w:r>
-        <w:rPr>
-          <w:rFonts w:asciiTheme="majorHAnsi" w:hAnsiTheme="majorHAnsi"/>
-        </w:rPr>
-        <w:t xml:space="preserve"> (Optional)</w:t>
+      </w:pPr>
+      <w:r>
+        <w:rPr>
+          <w:rFonts w:asciiTheme="majorHAnsi" w:hAnsiTheme="majorHAnsi"/>
+          <w:b/>
+        </w:rPr>
+        <w:t xml:space="preserve">WebServicesSetup.sh </w:t>
+      </w:r>
+      <w:r>
+        <w:rPr>
+          <w:rFonts w:asciiTheme="majorHAnsi" w:hAnsiTheme="majorHAnsi"/>
+        </w:rPr>
+        <w:t>(Master)</w:t>
       </w:r>
     </w:p>
     <w:p>
@@ -3412,19 +3418,26 @@
         </w:numPr>
         <w:rPr>
           <w:rFonts w:asciiTheme="majorHAnsi" w:hAnsiTheme="majorHAnsi"/>
-        </w:rPr>
-      </w:pPr>
-      <w:r>
-        <w:rPr>
-          <w:rFonts w:asciiTheme="majorHAnsi" w:hAnsiTheme="majorHAnsi"/>
-        </w:rPr>
-        <w:t>MacPatch supports patching Symantec Antivirus definitions. Not all sites use SAV/SEP so this step is optional.</w:t>
-      </w:r>
-    </w:p>
-    <w:p>
-      <w:pPr>
-        <w:pStyle w:val="ListParagraph"/>
-        <w:ind w:left="1440"/>
+          <w:b/>
+        </w:rPr>
+      </w:pPr>
+      <w:r>
+        <w:rPr>
+          <w:rFonts w:asciiTheme="majorHAnsi" w:hAnsiTheme="majorHAnsi"/>
+        </w:rPr>
+        <w:t>The MacPatch web services are required to use MacPatch.</w:t>
+      </w:r>
+      <w:r>
+        <w:rPr>
+          <w:rFonts w:asciiTheme="majorHAnsi" w:hAnsiTheme="majorHAnsi"/>
+        </w:rPr>
+        <w:br/>
+        <w:t>Note: The TCP port used in this config is used for NON-SSL traffic.</w:t>
+      </w:r>
+    </w:p>
+    <w:p>
+      <w:pPr>
+        <w:ind w:firstLine="720"/>
         <w:rPr>
           <w:rFonts w:asciiTheme="majorHAnsi" w:hAnsiTheme="majorHAnsi"/>
         </w:rPr>
@@ -3439,28 +3452,14 @@
         </w:numPr>
         <w:rPr>
           <w:rFonts w:asciiTheme="majorHAnsi" w:hAnsiTheme="majorHAnsi"/>
+        </w:rPr>
+      </w:pPr>
+      <w:r>
+        <w:rPr>
+          <w:rFonts w:asciiTheme="majorHAnsi" w:hAnsiTheme="majorHAnsi"/>
           <w:b/>
         </w:rPr>
-      </w:pPr>
-      <w:r>
-        <w:rPr>
-          <w:rFonts w:asciiTheme="majorHAnsi" w:hAnsiTheme="majorHAnsi"/>
-          <w:b/>
-        </w:rPr>
-        <w:t>WebAdminSetup.sh</w:t>
-      </w:r>
-      <w:r>
-        <w:rPr>
-          <w:rFonts w:asciiTheme="majorHAnsi" w:hAnsiTheme="majorHAnsi"/>
-          <w:b/>
-        </w:rPr>
-        <w:t xml:space="preserve"> </w:t>
-      </w:r>
-      <w:r>
-        <w:rPr>
-          <w:rFonts w:asciiTheme="majorHAnsi" w:hAnsiTheme="majorHAnsi"/>
-        </w:rPr>
-        <w:t>(Master)</w:t>
+        <w:t>PatchLoaderSetup.sh</w:t>
       </w:r>
     </w:p>
     <w:p>
@@ -3478,7 +3477,7 @@
         <w:rPr>
           <w:rFonts w:asciiTheme="majorHAnsi" w:hAnsiTheme="majorHAnsi"/>
         </w:rPr>
-        <w:t>The MacPatch admin web console is required to use MacPatch. This section is an option for those who wish to setup additional servers for large environments.</w:t>
+        <w:t>MacPatch requires gathering all of Apple Software updates from an Apple Software Update server. So that Apple patches can be assigned to a patch group for patching.</w:t>
       </w:r>
       <w:r>
         <w:rPr>
@@ -3496,28 +3495,20 @@
         </w:numPr>
         <w:rPr>
           <w:rFonts w:asciiTheme="majorHAnsi" w:hAnsiTheme="majorHAnsi"/>
+        </w:rPr>
+      </w:pPr>
+      <w:r>
+        <w:rPr>
+          <w:rFonts w:asciiTheme="majorHAnsi" w:hAnsiTheme="majorHAnsi"/>
           <w:b/>
         </w:rPr>
-      </w:pPr>
-      <w:r>
-        <w:rPr>
-          <w:rFonts w:asciiTheme="majorHAnsi" w:hAnsiTheme="majorHAnsi"/>
-          <w:b/>
-        </w:rPr>
-        <w:t>WebServicesSetup.sh</w:t>
-      </w:r>
-      <w:r>
-        <w:rPr>
-          <w:rFonts w:asciiTheme="majorHAnsi" w:hAnsiTheme="majorHAnsi"/>
-          <w:b/>
-        </w:rPr>
-        <w:t xml:space="preserve"> </w:t>
-      </w:r>
-      <w:r>
-        <w:rPr>
-          <w:rFonts w:asciiTheme="majorHAnsi" w:hAnsiTheme="majorHAnsi"/>
-        </w:rPr>
-        <w:t>(Master)</w:t>
+        <w:t>SymantecAntivirusSetup.sh</w:t>
+      </w:r>
+      <w:r>
+        <w:rPr>
+          <w:rFonts w:asciiTheme="majorHAnsi" w:hAnsiTheme="majorHAnsi"/>
+        </w:rPr>
+        <w:t xml:space="preserve"> (Optional)</w:t>
       </w:r>
     </w:p>
     <w:p>
@@ -3535,7 +3526,7 @@
         <w:rPr>
           <w:rFonts w:asciiTheme="majorHAnsi" w:hAnsiTheme="majorHAnsi"/>
         </w:rPr>
-        <w:t>The MacPatch web services are required to use MacPatch.</w:t>
+        <w:t>MacPatch supports patching Symantec Antivirus definitions. Not all sites use SAV/SEP so this step is optional.</w:t>
       </w:r>
       <w:r>
         <w:rPr>
@@ -3652,11 +3643,11 @@
       <w:pPr>
         <w:pStyle w:val="Heading3"/>
       </w:pPr>
-      <w:bookmarkStart w:id="44" w:name="_Toc232655653"/>
+      <w:bookmarkStart w:id="43" w:name="_Toc232655653"/>
       <w:r>
         <w:t>Download Content</w:t>
       </w:r>
-      <w:bookmarkEnd w:id="44"/>
+      <w:bookmarkEnd w:id="43"/>
     </w:p>
     <w:p/>
     <w:p>
@@ -3721,8 +3712,20 @@
         </w:rPr>
         <w:t xml:space="preserve"># </w:t>
       </w:r>
-      <w:bookmarkStart w:id="45" w:name="OLE_LINK36"/>
-      <w:bookmarkStart w:id="46" w:name="OLE_LINK37"/>
+      <w:bookmarkStart w:id="44" w:name="OLE_LINK36"/>
+      <w:bookmarkStart w:id="45" w:name="OLE_LINK37"/>
+      <w:r>
+        <w:rPr>
+          <w:rFonts w:asciiTheme="majorHAnsi" w:hAnsiTheme="majorHAnsi"/>
+        </w:rPr>
+        <w:t>sudo -s _appserver</w:t>
+      </w:r>
+      <w:r>
+        <w:rPr>
+          <w:rFonts w:asciiTheme="majorHAnsi" w:hAnsiTheme="majorHAnsi"/>
+        </w:rPr>
+        <w:t xml:space="preserve"> </w:t>
+      </w:r>
       <w:r>
         <w:rPr>
           <w:rFonts w:asciiTheme="majorHAnsi" w:hAnsiTheme="majorHAnsi"/>
@@ -3744,8 +3747,8 @@
         <w:t>/Library/MacPatch/Server/conf/etc/gov.llnl.mp.patchloader.plist</w:t>
       </w:r>
     </w:p>
+    <w:bookmarkEnd w:id="44"/>
     <w:bookmarkEnd w:id="45"/>
-    <w:bookmarkEnd w:id="46"/>
     <w:p>
       <w:pPr>
         <w:rPr>
@@ -3817,11 +3820,39 @@
         </w:rPr>
         <w:t xml:space="preserve"># </w:t>
       </w:r>
-      <w:r>
-        <w:rPr>
-          <w:rFonts w:asciiTheme="majorHAnsi" w:hAnsiTheme="majorHAnsi"/>
-        </w:rPr>
-        <w:t>/Library/MacPatch/Server/bin/MPAVDownloader -p</w:t>
+      <w:bookmarkStart w:id="46" w:name="OLE_LINK38"/>
+      <w:bookmarkStart w:id="47" w:name="OLE_LINK39"/>
+      <w:r>
+        <w:rPr>
+          <w:rFonts w:asciiTheme="majorHAnsi" w:hAnsiTheme="majorHAnsi"/>
+        </w:rPr>
+        <w:t>sudo -s _appserver</w:t>
+      </w:r>
+      <w:r>
+        <w:rPr>
+          <w:rFonts w:asciiTheme="majorHAnsi" w:hAnsiTheme="majorHAnsi"/>
+        </w:rPr>
+        <w:t xml:space="preserve"> </w:t>
+      </w:r>
+      <w:r>
+        <w:rPr>
+          <w:rFonts w:asciiTheme="majorHAnsi" w:hAnsiTheme="majorHAnsi"/>
+        </w:rPr>
+        <w:t>/Library/MacPatch/Server/bin/MP</w:t>
+      </w:r>
+      <w:r>
+        <w:rPr>
+          <w:rFonts w:asciiTheme="majorHAnsi" w:hAnsiTheme="majorHAnsi"/>
+        </w:rPr>
+        <w:t>S</w:t>
+      </w:r>
+      <w:bookmarkStart w:id="48" w:name="_GoBack"/>
+      <w:bookmarkEnd w:id="48"/>
+      <w:r>
+        <w:rPr>
+          <w:rFonts w:asciiTheme="majorHAnsi" w:hAnsiTheme="majorHAnsi"/>
+        </w:rPr>
+        <w:t>AVDownloader -p</w:t>
       </w:r>
       <w:r>
         <w:rPr>
@@ -3841,14 +3872,22 @@
         <w:rPr>
           <w:rFonts w:asciiTheme="majorHAnsi" w:hAnsiTheme="majorHAnsi"/>
         </w:rPr>
-        <w:t>/Library/MacPatch/Server/conf/etc/</w:t>
-      </w:r>
-      <w:r>
-        <w:rPr>
-          <w:rFonts w:asciiTheme="majorHAnsi" w:hAnsiTheme="majorHAnsi"/>
-        </w:rPr>
-        <w:t xml:space="preserve"> gov.llnl.mpavdl.plist</w:t>
-      </w:r>
+        <w:t>/L</w:t>
+      </w:r>
+      <w:r>
+        <w:rPr>
+          <w:rFonts w:asciiTheme="majorHAnsi" w:hAnsiTheme="majorHAnsi"/>
+        </w:rPr>
+        <w:t>ibrary/MacPatch/Server/conf/etc/</w:t>
+      </w:r>
+      <w:r>
+        <w:rPr>
+          <w:rFonts w:asciiTheme="majorHAnsi" w:hAnsiTheme="majorHAnsi"/>
+        </w:rPr>
+        <w:t>gov.llnl.mpavdl.plist</w:t>
+      </w:r>
+      <w:bookmarkEnd w:id="46"/>
+      <w:bookmarkEnd w:id="47"/>
       <w:r>
         <w:br w:type="page"/>
       </w:r>
@@ -3860,11 +3899,11 @@
       <w:pPr>
         <w:pStyle w:val="Heading1"/>
       </w:pPr>
-      <w:bookmarkStart w:id="47" w:name="_Toc232655654"/>
+      <w:bookmarkStart w:id="49" w:name="_Toc232655654"/>
       <w:r>
         <w:t>Building the MacPatch Client Software</w:t>
       </w:r>
-      <w:bookmarkEnd w:id="47"/>
+      <w:bookmarkEnd w:id="49"/>
     </w:p>
     <w:p>
       <w:pPr>
@@ -4849,11 +4888,11 @@
       <w:pPr>
         <w:pStyle w:val="Heading1"/>
       </w:pPr>
-      <w:bookmarkStart w:id="48" w:name="_Toc232655655"/>
+      <w:bookmarkStart w:id="50" w:name="_Toc232655655"/>
       <w:r>
         <w:t>MacPatch Web Admin Setup</w:t>
       </w:r>
-      <w:bookmarkEnd w:id="48"/>
+      <w:bookmarkEnd w:id="50"/>
     </w:p>
     <w:p>
       <w:pPr>
@@ -6281,11 +6320,11 @@
       <w:pPr>
         <w:pStyle w:val="Heading1"/>
       </w:pPr>
-      <w:bookmarkStart w:id="49" w:name="_Toc232655656"/>
+      <w:bookmarkStart w:id="51" w:name="_Toc232655656"/>
       <w:r>
         <w:t>Backup</w:t>
       </w:r>
-      <w:bookmarkEnd w:id="49"/>
+      <w:bookmarkEnd w:id="51"/>
     </w:p>
     <w:p>
       <w:pPr>
@@ -6318,11 +6357,11 @@
       <w:pPr>
         <w:pStyle w:val="Heading2"/>
       </w:pPr>
-      <w:bookmarkStart w:id="50" w:name="_Toc232655657"/>
+      <w:bookmarkStart w:id="52" w:name="_Toc232655657"/>
       <w:r>
         <w:t>Backing Up The File System</w:t>
       </w:r>
-      <w:bookmarkEnd w:id="50"/>
+      <w:bookmarkEnd w:id="52"/>
     </w:p>
     <w:p>
       <w:pPr>
@@ -6368,11 +6407,11 @@
       <w:pPr>
         <w:pStyle w:val="Heading2"/>
       </w:pPr>
-      <w:bookmarkStart w:id="51" w:name="_Toc232655658"/>
+      <w:bookmarkStart w:id="53" w:name="_Toc232655658"/>
       <w:r>
         <w:t>Backing Up The Database</w:t>
       </w:r>
-      <w:bookmarkEnd w:id="51"/>
+      <w:bookmarkEnd w:id="53"/>
     </w:p>
     <w:p>
       <w:pPr>
@@ -10212,14 +10251,14 @@
     <w:charset w:val="4E"/>
     <w:family w:val="auto"/>
     <w:pitch w:val="variable"/>
-    <w:sig w:usb0="E00002FF" w:usb1="6AC7FDFB" w:usb2="00000012" w:usb3="00000000" w:csb0="0002009F" w:csb1="00000000"/>
+    <w:sig w:usb0="00000001" w:usb1="08070000" w:usb2="00000010" w:usb3="00000000" w:csb0="00020000" w:csb1="00000000"/>
   </w:font>
   <w:font w:name="Helvetica">
     <w:panose1 w:val="00000000000000000000"/>
     <w:charset w:val="00"/>
     <w:family w:val="auto"/>
     <w:pitch w:val="variable"/>
-    <w:sig w:usb0="E00002FF" w:usb1="5000785B" w:usb2="00000000" w:usb3="00000000" w:csb0="0000019F" w:csb1="00000000"/>
+    <w:sig w:usb0="00000003" w:usb1="00000000" w:usb2="00000000" w:usb3="00000000" w:csb0="00000001" w:csb1="00000000"/>
   </w:font>
   <w:font w:name="Cambria">
     <w:panose1 w:val="02040503050406030204"/>
@@ -10232,7 +10271,7 @@
     <w:charset w:val="4E"/>
     <w:family w:val="auto"/>
     <w:pitch w:val="variable"/>
-    <w:sig w:usb0="E00002FF" w:usb1="6AC7FDFB" w:usb2="00000012" w:usb3="00000000" w:csb0="0002009F" w:csb1="00000000"/>
+    <w:sig w:usb0="00000001" w:usb1="08070000" w:usb2="00000010" w:usb3="00000000" w:csb0="00020000" w:csb1="00000000"/>
   </w:font>
   <w:font w:name="Lucida Grande">
     <w:panose1 w:val="020B0600040502020204"/>
@@ -11109,7 +11148,7 @@
 </file>
 
 <file path=customXml/itemProps1.xml><?xml version="1.0" encoding="utf-8"?>
-<ds:datastoreItem xmlns:ds="http://schemas.openxmlformats.org/officeDocument/2006/customXml" ds:itemID="{0545ED7B-A2D8-484A-AC78-F520E7BCC2FA}">
+<ds:datastoreItem xmlns:ds="http://schemas.openxmlformats.org/officeDocument/2006/customXml" ds:itemID="{63FA4595-FD73-5E4B-A7BF-B4A25CA3D584}">
   <ds:schemaRefs>
     <ds:schemaRef ds:uri="http://schemas.openxmlformats.org/officeDocument/2006/bibliography"/>
   </ds:schemaRefs>

</xml_diff>

<commit_message>
MacPatch 2.5.0 Beta 1 Initial Commit
</commit_message>
<xml_diff>
--- a/docs/MacPatch – Server Install.docx
+++ b/docs/MacPatch – Server Install.docx
@@ -28,34 +28,29 @@
             <w:rPr>
               <w:rStyle w:val="TitleChar"/>
             </w:rPr>
-            <w:t>MacPatch –</w:t>
+            <w:t xml:space="preserve">MacPatch </w:t>
           </w:r>
           <w:r>
             <w:rPr>
               <w:rStyle w:val="TitleChar"/>
             </w:rPr>
-            <w:t xml:space="preserve"> </w:t>
+            <w:t xml:space="preserve">v2.5.0 </w:t>
           </w:r>
           <w:r>
             <w:rPr>
               <w:rStyle w:val="TitleChar"/>
             </w:rPr>
-            <w:t xml:space="preserve">Install </w:t>
-          </w:r>
-          <w:r>
-            <w:rPr>
-              <w:rStyle w:val="TitleChar"/>
-            </w:rPr>
-            <w:t xml:space="preserve">&amp; Setup </w:t>
-          </w:r>
-          <w:r>
-            <w:rPr>
-              <w:rStyle w:val="TitleChar"/>
-            </w:rPr>
-            <w:t>Guide</w:t>
+            <w:t xml:space="preserve">– Install &amp; Setup Guide </w:t>
           </w:r>
         </w:sdtContent>
       </w:sdt>
+    </w:p>
+    <w:p>
+      <w:pPr>
+        <w:rPr>
+          <w:rFonts w:asciiTheme="majorHAnsi" w:hAnsiTheme="majorHAnsi"/>
+        </w:rPr>
+      </w:pPr>
     </w:p>
     <w:p>
       <w:pPr>
@@ -1195,7 +1190,13 @@
         <w:rPr>
           <w:rFonts w:asciiTheme="majorHAnsi" w:hAnsiTheme="majorHAnsi"/>
         </w:rPr>
-        <w:t>Mac OS X or Mac OS X Server 10.6.8</w:t>
+        <w:t>Ma</w:t>
+      </w:r>
+      <w:r>
+        <w:rPr>
+          <w:rFonts w:asciiTheme="majorHAnsi" w:hAnsiTheme="majorHAnsi"/>
+        </w:rPr>
+        <w:t>c OS X or Mac OS X Server 10.7.0</w:t>
       </w:r>
       <w:r>
         <w:rPr>
@@ -1234,7 +1235,13 @@
         <w:pStyle w:val="Subtitle"/>
       </w:pPr>
       <w:r>
-        <w:t>Server Requirements:</w:t>
+        <w:t>Server Requirements</w:t>
+      </w:r>
+      <w:r>
+        <w:t xml:space="preserve"> Mac</w:t>
+      </w:r>
+      <w:r>
+        <w:t>:</w:t>
       </w:r>
     </w:p>
     <w:p>
@@ -1260,7 +1267,7 @@
       <w:pPr>
         <w:pStyle w:val="ListParagraph"/>
         <w:numPr>
-          <w:ilvl w:val="0"/>
+          <w:ilvl w:val="1"/>
           <w:numId w:val="1"/>
         </w:numPr>
         <w:spacing w:line="276" w:lineRule="auto"/>
@@ -1272,7 +1279,7 @@
         <w:rPr>
           <w:rFonts w:asciiTheme="majorHAnsi" w:hAnsiTheme="majorHAnsi"/>
         </w:rPr>
-        <w:t>Using Intel Hardware, PPC is not supported</w:t>
+        <w:t>10.9.3 is recommended</w:t>
       </w:r>
     </w:p>
     <w:p>
@@ -1298,7 +1305,7 @@
       <w:pPr>
         <w:pStyle w:val="ListParagraph"/>
         <w:numPr>
-          <w:ilvl w:val="0"/>
+          <w:ilvl w:val="1"/>
           <w:numId w:val="1"/>
         </w:numPr>
         <w:spacing w:line="276" w:lineRule="auto"/>
@@ -1310,7 +1317,7 @@
         <w:rPr>
           <w:rFonts w:asciiTheme="majorHAnsi" w:hAnsiTheme="majorHAnsi"/>
         </w:rPr>
-        <w:t>Java v1.6 or higher</w:t>
+        <w:t>The more the better</w:t>
       </w:r>
     </w:p>
     <w:p>
@@ -1329,7 +1336,7 @@
         <w:rPr>
           <w:rFonts w:asciiTheme="majorHAnsi" w:hAnsiTheme="majorHAnsi"/>
         </w:rPr>
-        <w:t>MySQL version 5.1 or higher, MySQL 5.5 is recommended.</w:t>
+        <w:t>Java v1.6 or higher</w:t>
       </w:r>
     </w:p>
     <w:p>
@@ -1348,7 +1355,147 @@
         <w:rPr>
           <w:rFonts w:asciiTheme="majorHAnsi" w:hAnsiTheme="majorHAnsi"/>
         </w:rPr>
-        <w:t>Xcode 4.3 or higher</w:t>
+        <w:t>MySQL version 5.1 or higher, MySQL 5.5 is recommended.</w:t>
+      </w:r>
+      <w:r>
+        <w:rPr>
+          <w:rFonts w:asciiTheme="majorHAnsi" w:hAnsiTheme="majorHAnsi"/>
+        </w:rPr>
+        <w:br/>
+      </w:r>
+    </w:p>
+    <w:p>
+      <w:pPr>
+        <w:pStyle w:val="Subtitle"/>
+      </w:pPr>
+      <w:r>
+        <w:t>Server Requirements</w:t>
+      </w:r>
+      <w:r>
+        <w:t xml:space="preserve"> Linux</w:t>
+      </w:r>
+      <w:r>
+        <w:t>:</w:t>
+      </w:r>
+    </w:p>
+    <w:p>
+      <w:pPr>
+        <w:pStyle w:val="ListParagraph"/>
+        <w:numPr>
+          <w:ilvl w:val="0"/>
+          <w:numId w:val="1"/>
+        </w:numPr>
+        <w:spacing w:line="276" w:lineRule="auto"/>
+        <w:rPr>
+          <w:rFonts w:asciiTheme="majorHAnsi" w:hAnsiTheme="majorHAnsi"/>
+        </w:rPr>
+      </w:pPr>
+      <w:r>
+        <w:rPr>
+          <w:rFonts w:asciiTheme="majorHAnsi" w:hAnsiTheme="majorHAnsi"/>
+        </w:rPr>
+        <w:t>Fedora 20 and Ubuntu 12.0.4</w:t>
+      </w:r>
+      <w:r>
+        <w:rPr>
+          <w:rFonts w:asciiTheme="majorHAnsi" w:hAnsiTheme="majorHAnsi"/>
+        </w:rPr>
+        <w:tab/>
+      </w:r>
+    </w:p>
+    <w:p>
+      <w:pPr>
+        <w:pStyle w:val="ListParagraph"/>
+        <w:numPr>
+          <w:ilvl w:val="0"/>
+          <w:numId w:val="1"/>
+        </w:numPr>
+        <w:spacing w:line="276" w:lineRule="auto"/>
+        <w:rPr>
+          <w:rFonts w:asciiTheme="majorHAnsi" w:hAnsiTheme="majorHAnsi"/>
+        </w:rPr>
+      </w:pPr>
+      <w:r>
+        <w:rPr>
+          <w:rFonts w:asciiTheme="majorHAnsi" w:hAnsiTheme="majorHAnsi"/>
+        </w:rPr>
+        <w:t>Using Intel Hardware, PPC is not supported</w:t>
+      </w:r>
+    </w:p>
+    <w:p>
+      <w:pPr>
+        <w:pStyle w:val="ListParagraph"/>
+        <w:numPr>
+          <w:ilvl w:val="0"/>
+          <w:numId w:val="1"/>
+        </w:numPr>
+        <w:spacing w:line="276" w:lineRule="auto"/>
+        <w:rPr>
+          <w:rFonts w:asciiTheme="majorHAnsi" w:hAnsiTheme="majorHAnsi"/>
+        </w:rPr>
+      </w:pPr>
+      <w:r>
+        <w:rPr>
+          <w:rFonts w:asciiTheme="majorHAnsi" w:hAnsiTheme="majorHAnsi"/>
+        </w:rPr>
+        <w:t>4 GB of RAM, 8 GB is recommended</w:t>
+      </w:r>
+    </w:p>
+    <w:p>
+      <w:pPr>
+        <w:pStyle w:val="ListParagraph"/>
+        <w:numPr>
+          <w:ilvl w:val="1"/>
+          <w:numId w:val="1"/>
+        </w:numPr>
+        <w:spacing w:line="276" w:lineRule="auto"/>
+        <w:rPr>
+          <w:rFonts w:asciiTheme="majorHAnsi" w:hAnsiTheme="majorHAnsi"/>
+        </w:rPr>
+      </w:pPr>
+      <w:r>
+        <w:rPr>
+          <w:rFonts w:asciiTheme="majorHAnsi" w:hAnsiTheme="majorHAnsi"/>
+        </w:rPr>
+        <w:t>The more the better</w:t>
+      </w:r>
+    </w:p>
+    <w:p>
+      <w:pPr>
+        <w:pStyle w:val="ListParagraph"/>
+        <w:numPr>
+          <w:ilvl w:val="0"/>
+          <w:numId w:val="1"/>
+        </w:numPr>
+        <w:spacing w:line="276" w:lineRule="auto"/>
+        <w:rPr>
+          <w:rFonts w:asciiTheme="majorHAnsi" w:hAnsiTheme="majorHAnsi"/>
+        </w:rPr>
+      </w:pPr>
+      <w:r>
+        <w:rPr>
+          <w:rFonts w:asciiTheme="majorHAnsi" w:hAnsiTheme="majorHAnsi"/>
+        </w:rPr>
+        <w:t>Java v1.6 or higher</w:t>
+      </w:r>
+    </w:p>
+    <w:p>
+      <w:pPr>
+        <w:pStyle w:val="ListParagraph"/>
+        <w:numPr>
+          <w:ilvl w:val="0"/>
+          <w:numId w:val="1"/>
+        </w:numPr>
+        <w:spacing w:line="276" w:lineRule="auto"/>
+        <w:rPr>
+          <w:rFonts w:asciiTheme="majorHAnsi" w:hAnsiTheme="majorHAnsi"/>
+        </w:rPr>
+      </w:pPr>
+      <w:r>
+        <w:rPr>
+          <w:rFonts w:asciiTheme="majorHAnsi" w:hAnsiTheme="majorHAnsi"/>
+        </w:rPr>
+        <w:t>MySQL version 5.1 or higher, MySQL 5.5 is recommended.</w:t>
       </w:r>
     </w:p>
     <w:p>
@@ -1401,7 +1548,19 @@
         <w:rPr>
           <w:rFonts w:asciiTheme="majorHAnsi" w:hAnsiTheme="majorHAnsi"/>
         </w:rPr>
-        <w:t>80, 443, 2600, 2601, 2602</w:t>
+        <w:t>80, 443, 2600, 3</w:t>
+      </w:r>
+      <w:r>
+        <w:rPr>
+          <w:rFonts w:asciiTheme="majorHAnsi" w:hAnsiTheme="majorHAnsi"/>
+        </w:rPr>
+        <w:t xml:space="preserve">601, </w:t>
+      </w:r>
+      <w:r>
+        <w:rPr>
+          <w:rFonts w:asciiTheme="majorHAnsi" w:hAnsiTheme="majorHAnsi"/>
+        </w:rPr>
+        <w:t>4601</w:t>
       </w:r>
     </w:p>
     <w:p>
@@ -1439,7 +1598,31 @@
         <w:rPr>
           <w:rFonts w:asciiTheme="majorHAnsi" w:hAnsiTheme="majorHAnsi"/>
         </w:rPr>
-        <w:t>2600, 2601, 2602</w:t>
+        <w:t xml:space="preserve">2600, </w:t>
+      </w:r>
+      <w:r>
+        <w:rPr>
+          <w:rFonts w:asciiTheme="majorHAnsi" w:hAnsiTheme="majorHAnsi"/>
+        </w:rPr>
+        <w:t>3</w:t>
+      </w:r>
+      <w:r>
+        <w:rPr>
+          <w:rFonts w:asciiTheme="majorHAnsi" w:hAnsiTheme="majorHAnsi"/>
+        </w:rPr>
+        <w:t>601</w:t>
+      </w:r>
+      <w:r>
+        <w:rPr>
+          <w:rFonts w:asciiTheme="majorHAnsi" w:hAnsiTheme="majorHAnsi"/>
+        </w:rPr>
+        <w:t xml:space="preserve">, </w:t>
+      </w:r>
+      <w:r>
+        <w:rPr>
+          <w:rFonts w:asciiTheme="majorHAnsi" w:hAnsiTheme="majorHAnsi"/>
+        </w:rPr>
+        <w:t>4601</w:t>
       </w:r>
     </w:p>
     <w:p>
@@ -1476,6 +1659,9 @@
         <w:t>MacPatch System Tuning</w:t>
       </w:r>
       <w:bookmarkEnd w:id="1"/>
+      <w:r>
+        <w:t xml:space="preserve"> for Mac OS X</w:t>
+      </w:r>
     </w:p>
     <w:p>
       <w:pPr>
@@ -1858,18 +2044,102 @@
           <w:rFonts w:asciiTheme="majorHAnsi" w:hAnsiTheme="majorHAnsi"/>
         </w:rPr>
       </w:pPr>
-      <w:bookmarkStart w:id="3" w:name="OLE_LINK1"/>
-      <w:bookmarkStart w:id="4" w:name="OLE_LINK2"/>
-      <w:bookmarkStart w:id="5" w:name="OLE_LINK3"/>
-      <w:bookmarkStart w:id="6" w:name="OLE_LINK4"/>
+      <w:bookmarkStart w:id="3" w:name="OLE_LINK3"/>
+      <w:bookmarkStart w:id="4" w:name="OLE_LINK4"/>
+      <w:bookmarkStart w:id="5" w:name="OLE_LINK1"/>
+      <w:bookmarkStart w:id="6" w:name="OLE_LINK2"/>
       <w:r>
         <w:rPr>
           <w:rFonts w:asciiTheme="majorHAnsi" w:hAnsiTheme="majorHAnsi"/>
         </w:rPr>
         <w:t>mysql&gt; CREATE DATABASE MacPatchDB;</w:t>
       </w:r>
+      <w:bookmarkEnd w:id="3"/>
+      <w:bookmarkEnd w:id="4"/>
+    </w:p>
+    <w:p>
+      <w:pPr>
+        <w:spacing w:line="276" w:lineRule="auto"/>
+        <w:ind w:left="360"/>
+        <w:rPr>
+          <w:rFonts w:asciiTheme="majorHAnsi" w:hAnsiTheme="majorHAnsi"/>
+        </w:rPr>
+      </w:pPr>
+      <w:r>
+        <w:rPr>
+          <w:rFonts w:asciiTheme="majorHAnsi" w:hAnsiTheme="majorHAnsi"/>
+        </w:rPr>
+        <w:t>mysql&gt; CREATE USER 'mpdbadm'@'%' IDENTIFIED BY '</w:t>
+      </w:r>
+      <w:r>
+        <w:rPr>
+          <w:rFonts w:asciiTheme="majorHAnsi" w:hAnsiTheme="majorHAnsi"/>
+          <w:b/>
+        </w:rPr>
+        <w:t>Password</w:t>
+      </w:r>
+      <w:r>
+        <w:rPr>
+          <w:rFonts w:asciiTheme="majorHAnsi" w:hAnsiTheme="majorHAnsi"/>
+        </w:rPr>
+        <w:t>';</w:t>
+      </w:r>
+    </w:p>
+    <w:p>
+      <w:pPr>
+        <w:spacing w:line="276" w:lineRule="auto"/>
+        <w:ind w:left="360"/>
+        <w:rPr>
+          <w:rFonts w:asciiTheme="majorHAnsi" w:hAnsiTheme="majorHAnsi"/>
+        </w:rPr>
+      </w:pPr>
+      <w:bookmarkStart w:id="7" w:name="OLE_LINK5"/>
+      <w:bookmarkStart w:id="8" w:name="OLE_LINK6"/>
       <w:bookmarkEnd w:id="5"/>
       <w:bookmarkEnd w:id="6"/>
+      <w:r>
+        <w:rPr>
+          <w:rFonts w:asciiTheme="majorHAnsi" w:hAnsiTheme="majorHAnsi"/>
+        </w:rPr>
+        <w:t>mysql&gt; GRANT ALL ON MacPatchDB.* TO 'mpdbadm'@</w:t>
+      </w:r>
+      <w:r>
+        <w:rPr>
+          <w:rFonts w:asciiTheme="majorHAnsi" w:hAnsiTheme="majorHAnsi"/>
+        </w:rPr>
+        <w:t>'</w:t>
+      </w:r>
+      <w:r>
+        <w:rPr>
+          <w:rFonts w:asciiTheme="majorHAnsi" w:hAnsiTheme="majorHAnsi"/>
+        </w:rPr>
+        <w:t>%</w:t>
+      </w:r>
+      <w:r>
+        <w:rPr>
+          <w:rFonts w:asciiTheme="majorHAnsi" w:hAnsiTheme="majorHAnsi"/>
+        </w:rPr>
+        <w:t>'</w:t>
+      </w:r>
+      <w:r>
+        <w:rPr>
+          <w:rFonts w:asciiTheme="majorHAnsi" w:hAnsiTheme="majorHAnsi"/>
+        </w:rPr>
+        <w:t xml:space="preserve"> IDENTIFIED BY '</w:t>
+      </w:r>
+      <w:r>
+        <w:rPr>
+          <w:rFonts w:asciiTheme="majorHAnsi" w:hAnsiTheme="majorHAnsi"/>
+          <w:b/>
+        </w:rPr>
+        <w:t>Password</w:t>
+      </w:r>
+      <w:r>
+        <w:rPr>
+          <w:rFonts w:asciiTheme="majorHAnsi" w:hAnsiTheme="majorHAnsi"/>
+        </w:rPr>
+        <w:t>';</w:t>
+      </w:r>
     </w:p>
     <w:p>
       <w:pPr>
@@ -1883,7 +2153,7 @@
         <w:rPr>
           <w:rFonts w:asciiTheme="majorHAnsi" w:hAnsiTheme="majorHAnsi"/>
         </w:rPr>
-        <w:t>mysql&gt; CREATE USER 'mpdbadm'@'%' IDENTIFIED BY '</w:t>
+        <w:t>mysql&gt; GRANT ALL PRIVILEGES ON MacPatchDB.* TO 'mpdbadm'@'localhost' IDENTIFIED BY '</w:t>
       </w:r>
       <w:r>
         <w:rPr>
@@ -1907,39 +2177,23 @@
           <w:rFonts w:asciiTheme="majorHAnsi" w:hAnsiTheme="majorHAnsi"/>
         </w:rPr>
       </w:pPr>
-      <w:bookmarkStart w:id="7" w:name="OLE_LINK5"/>
-      <w:bookmarkStart w:id="8" w:name="OLE_LINK6"/>
-      <w:bookmarkEnd w:id="3"/>
-      <w:bookmarkEnd w:id="4"/>
-      <w:r>
-        <w:rPr>
-          <w:rFonts w:asciiTheme="majorHAnsi" w:hAnsiTheme="majorHAnsi"/>
-        </w:rPr>
-        <w:t>mysql&gt; GRANT ALL ON MacPatchDB.* TO 'mpdbadm'@</w:t>
+      <w:r>
+        <w:rPr>
+          <w:rFonts w:asciiTheme="majorHAnsi" w:hAnsiTheme="majorHAnsi"/>
+        </w:rPr>
+        <w:t xml:space="preserve">mysql&gt; </w:t>
+      </w:r>
+      <w:r>
+        <w:rPr>
+          <w:rFonts w:asciiTheme="majorHAnsi" w:hAnsiTheme="majorHAnsi"/>
+        </w:rPr>
+        <w:t xml:space="preserve">CREATE USER 'mpdbro'@'%' IDENTIFIED BY </w:t>
       </w:r>
       <w:r>
         <w:rPr>
           <w:rFonts w:asciiTheme="majorHAnsi" w:hAnsiTheme="majorHAnsi"/>
         </w:rPr>
         <w:t>'</w:t>
-      </w:r>
-      <w:r>
-        <w:rPr>
-          <w:rFonts w:asciiTheme="majorHAnsi" w:hAnsiTheme="majorHAnsi"/>
-        </w:rPr>
-        <w:t>%</w:t>
-      </w:r>
-      <w:r>
-        <w:rPr>
-          <w:rFonts w:asciiTheme="majorHAnsi" w:hAnsiTheme="majorHAnsi"/>
-        </w:rPr>
-        <w:t>'</w:t>
-      </w:r>
-      <w:r>
-        <w:rPr>
-          <w:rFonts w:asciiTheme="majorHAnsi" w:hAnsiTheme="majorHAnsi"/>
-        </w:rPr>
-        <w:t xml:space="preserve"> IDENTIFIED BY '</w:t>
       </w:r>
       <w:r>
         <w:rPr>
@@ -1967,21 +2221,16 @@
         <w:rPr>
           <w:rFonts w:asciiTheme="majorHAnsi" w:hAnsiTheme="majorHAnsi"/>
         </w:rPr>
-        <w:t>mysql&gt; GRANT ALL PRIVILEGES ON MacPatchDB.* TO 'mpdbadm'@'localhost' IDENTIFIED BY '</w:t>
-      </w:r>
-      <w:r>
-        <w:rPr>
-          <w:rFonts w:asciiTheme="majorHAnsi" w:hAnsiTheme="majorHAnsi"/>
-          <w:b/>
-        </w:rPr>
-        <w:t>Password</w:t>
-      </w:r>
-      <w:r>
-        <w:rPr>
-          <w:rFonts w:asciiTheme="majorHAnsi" w:hAnsiTheme="majorHAnsi"/>
-        </w:rPr>
-        <w:t>';</w:t>
-      </w:r>
+        <w:t xml:space="preserve">mysql&gt; </w:t>
+      </w:r>
+      <w:r>
+        <w:rPr>
+          <w:rFonts w:asciiTheme="majorHAnsi" w:hAnsiTheme="majorHAnsi"/>
+        </w:rPr>
+        <w:t>GRANT SELECT ON MacPatchDB.* TO 'mpdbro'@'%';</w:t>
+      </w:r>
+      <w:bookmarkStart w:id="9" w:name="_GoBack"/>
+      <w:bookmarkEnd w:id="9"/>
     </w:p>
     <w:p>
       <w:pPr>
@@ -2136,16 +2385,16 @@
         </w:rPr>
         <w:t xml:space="preserve">% mysql </w:t>
       </w:r>
-      <w:bookmarkStart w:id="9" w:name="OLE_LINK7"/>
-      <w:bookmarkStart w:id="10" w:name="OLE_LINK8"/>
+      <w:bookmarkStart w:id="10" w:name="OLE_LINK7"/>
+      <w:bookmarkStart w:id="11" w:name="OLE_LINK8"/>
       <w:r>
         <w:rPr>
           <w:rFonts w:asciiTheme="majorHAnsi" w:hAnsiTheme="majorHAnsi"/>
         </w:rPr>
         <w:t xml:space="preserve">MacPatchDB </w:t>
       </w:r>
-      <w:bookmarkEnd w:id="9"/>
       <w:bookmarkEnd w:id="10"/>
+      <w:bookmarkEnd w:id="11"/>
       <w:r>
         <w:rPr>
           <w:rFonts w:asciiTheme="majorHAnsi" w:hAnsiTheme="majorHAnsi"/>
@@ -2190,7 +2439,7 @@
       <w:pPr>
         <w:pStyle w:val="Heading1"/>
       </w:pPr>
-      <w:bookmarkStart w:id="11" w:name="_Toc235678331"/>
+      <w:bookmarkStart w:id="12" w:name="_Toc235678331"/>
       <w:r>
         <w:t xml:space="preserve">Building </w:t>
       </w:r>
@@ -2200,7 +2449,7 @@
       <w:r>
         <w:t>MacPatch Server</w:t>
       </w:r>
-      <w:bookmarkEnd w:id="11"/>
+      <w:bookmarkEnd w:id="12"/>
     </w:p>
     <w:p>
       <w:pPr>
@@ -2420,11 +2669,11 @@
       <w:pPr>
         <w:pStyle w:val="Heading1"/>
       </w:pPr>
-      <w:bookmarkStart w:id="12" w:name="_Toc235678332"/>
+      <w:bookmarkStart w:id="13" w:name="_Toc235678332"/>
       <w:r>
         <w:t>Apple Software Update Server</w:t>
       </w:r>
-      <w:bookmarkEnd w:id="12"/>
+      <w:bookmarkEnd w:id="13"/>
     </w:p>
     <w:p>
       <w:pPr>
@@ -2481,14 +2730,14 @@
       <w:pPr>
         <w:pStyle w:val="Heading1"/>
       </w:pPr>
-      <w:bookmarkStart w:id="13" w:name="_Toc235678333"/>
+      <w:bookmarkStart w:id="14" w:name="_Toc235678333"/>
       <w:r>
         <w:t xml:space="preserve">Server </w:t>
       </w:r>
       <w:r>
         <w:t>Configuration</w:t>
       </w:r>
-      <w:bookmarkEnd w:id="13"/>
+      <w:bookmarkEnd w:id="14"/>
     </w:p>
     <w:p>
       <w:pPr>
@@ -2521,11 +2770,11 @@
       <w:pPr>
         <w:pStyle w:val="Heading3"/>
       </w:pPr>
-      <w:bookmarkStart w:id="14" w:name="_Toc235678334"/>
+      <w:bookmarkStart w:id="15" w:name="_Toc235678334"/>
       <w:r>
         <w:t>JAVA Check</w:t>
       </w:r>
-      <w:bookmarkEnd w:id="14"/>
+      <w:bookmarkEnd w:id="15"/>
     </w:p>
     <w:p/>
     <w:p>
@@ -2545,11 +2794,11 @@
       <w:pPr>
         <w:pStyle w:val="Heading3"/>
       </w:pPr>
-      <w:bookmarkStart w:id="15" w:name="_Toc235678335"/>
+      <w:bookmarkStart w:id="16" w:name="_Toc235678335"/>
       <w:r>
         <w:t>Server Configuration Steps</w:t>
       </w:r>
-      <w:bookmarkEnd w:id="15"/>
+      <w:bookmarkEnd w:id="16"/>
     </w:p>
     <w:p>
       <w:pPr>
@@ -2998,11 +3247,11 @@
       <w:pPr>
         <w:pStyle w:val="Heading3"/>
       </w:pPr>
-      <w:bookmarkStart w:id="16" w:name="_Toc235678336"/>
+      <w:bookmarkStart w:id="17" w:name="_Toc235678336"/>
       <w:r>
         <w:t>Download Content</w:t>
       </w:r>
-      <w:bookmarkEnd w:id="16"/>
+      <w:bookmarkEnd w:id="17"/>
     </w:p>
     <w:p>
       <w:pPr>
@@ -3066,8 +3315,8 @@
         </w:rPr>
         <w:t xml:space="preserve"># </w:t>
       </w:r>
-      <w:bookmarkStart w:id="17" w:name="OLE_LINK36"/>
-      <w:bookmarkStart w:id="18" w:name="OLE_LINK37"/>
+      <w:bookmarkStart w:id="18" w:name="OLE_LINK36"/>
+      <w:bookmarkStart w:id="19" w:name="OLE_LINK37"/>
       <w:r>
         <w:rPr>
           <w:rFonts w:asciiTheme="majorHAnsi" w:hAnsiTheme="majorHAnsi"/>
@@ -3101,8 +3350,8 @@
         <w:t>/Library/MacPatch/Server/conf/etc/gov.llnl.mp.patchloader.plist</w:t>
       </w:r>
     </w:p>
-    <w:bookmarkEnd w:id="17"/>
     <w:bookmarkEnd w:id="18"/>
+    <w:bookmarkEnd w:id="19"/>
     <w:p>
       <w:pPr>
         <w:rPr>
@@ -3129,8 +3378,6 @@
       <w:pPr>
         <w:pStyle w:val="Heading4"/>
       </w:pPr>
-      <w:bookmarkStart w:id="19" w:name="_GoBack"/>
-      <w:bookmarkEnd w:id="19"/>
       <w:r>
         <w:t>Symantec AntiVirus Defs</w:t>
       </w:r>
@@ -6327,7 +6574,7 @@
       <w:pStyle w:val="Footer"/>
     </w:pPr>
     <w:r>
-      <w:t>Version 2.1</w:t>
+      <w:t>Version 2.5.0</w:t>
     </w:r>
   </w:p>
   <w:p>
@@ -6335,7 +6582,7 @@
       <w:pStyle w:val="Footer"/>
     </w:pPr>
     <w:r>
-      <w:t>Rev 3</w:t>
+      <w:t>Rev 1</w:t>
     </w:r>
   </w:p>
   <w:p>
@@ -6358,7 +6605,7 @@
       <w:rPr>
         <w:noProof/>
       </w:rPr>
-      <w:t>7/17/13 11:28 AM</w:t>
+      <w:t>6/27/14 2:57 PM</w:t>
     </w:r>
     <w:r>
       <w:fldChar w:fldCharType="end"/>
@@ -9909,7 +10156,7 @@
     <w:charset w:val="00"/>
     <w:family w:val="auto"/>
     <w:pitch w:val="variable"/>
-    <w:sig w:usb0="E0002AFF" w:usb1="C0007841" w:usb2="00000009" w:usb3="00000000" w:csb0="000001FF" w:csb1="00000000"/>
+    <w:sig w:usb0="E0002AEF" w:usb1="C0007841" w:usb2="00000009" w:usb3="00000000" w:csb0="000001FF" w:csb1="00000000"/>
   </w:font>
   <w:font w:name="Courier New">
     <w:panose1 w:val="02070309020205020404"/>
@@ -9933,9 +10180,11 @@
     <w:sig w:usb0="E10002FF" w:usb1="4000ACFF" w:usb2="00000009" w:usb3="00000000" w:csb0="0000019F" w:csb1="00000000"/>
   </w:font>
   <w:font w:name="ＭＳ 明朝">
-    <w:charset w:val="4E"/>
-    <w:family w:val="auto"/>
-    <w:pitch w:val="variable"/>
+    <w:panose1 w:val="00000000000000000000"/>
+    <w:charset w:val="80"/>
+    <w:family w:val="roman"/>
+    <w:notTrueType/>
+    <w:pitch w:val="fixed"/>
     <w:sig w:usb0="00000001" w:usb1="08070000" w:usb2="00000010" w:usb3="00000000" w:csb0="00020000" w:csb1="00000000"/>
   </w:font>
   <w:font w:name="Helvetica">
@@ -9943,7 +10192,7 @@
     <w:charset w:val="00"/>
     <w:family w:val="auto"/>
     <w:pitch w:val="variable"/>
-    <w:sig w:usb0="E00002FF" w:usb1="5000785B" w:usb2="00000000" w:usb3="00000000" w:csb0="0000019F" w:csb1="00000000"/>
+    <w:sig w:usb0="00000003" w:usb1="00000000" w:usb2="00000000" w:usb3="00000000" w:csb0="00000001" w:csb1="00000000"/>
   </w:font>
   <w:font w:name="Cambria">
     <w:panose1 w:val="02040503050406030204"/>
@@ -9953,9 +10202,11 @@
     <w:sig w:usb0="E00002FF" w:usb1="400004FF" w:usb2="00000000" w:usb3="00000000" w:csb0="0000019F" w:csb1="00000000"/>
   </w:font>
   <w:font w:name="ＭＳ ゴシック">
-    <w:charset w:val="4E"/>
-    <w:family w:val="auto"/>
-    <w:pitch w:val="variable"/>
+    <w:panose1 w:val="00000000000000000000"/>
+    <w:charset w:val="80"/>
+    <w:family w:val="modern"/>
+    <w:notTrueType/>
+    <w:pitch w:val="fixed"/>
     <w:sig w:usb0="00000001" w:usb1="08070000" w:usb2="00000010" w:usb3="00000000" w:csb0="00020000" w:csb1="00000000"/>
   </w:font>
   <w:font w:name="Lucida Grande">
@@ -9993,6 +10244,7 @@
     <w:rsid w:val="001C0DF1"/>
     <w:rsid w:val="002750BE"/>
     <w:rsid w:val="00581DFD"/>
+    <w:rsid w:val="00655B73"/>
     <w:rsid w:val="00672AD9"/>
     <w:rsid w:val="007002F3"/>
     <w:rsid w:val="007E0393"/>
@@ -10835,7 +11087,7 @@
 </file>
 
 <file path=customXml/itemProps1.xml><?xml version="1.0" encoding="utf-8"?>
-<ds:datastoreItem xmlns:ds="http://schemas.openxmlformats.org/officeDocument/2006/customXml" ds:itemID="{B8A3EF81-C89A-1D40-85A5-2B24188DF322}">
+<ds:datastoreItem xmlns:ds="http://schemas.openxmlformats.org/officeDocument/2006/customXml" ds:itemID="{DE8151D4-CE8C-DE48-9599-6C0D7514E8EA}">
   <ds:schemaRefs>
     <ds:schemaRef ds:uri="http://schemas.openxmlformats.org/officeDocument/2006/bibliography"/>
   </ds:schemaRefs>

</xml_diff>

<commit_message>
Linux Install Script Updates & Docs
</commit_message>
<xml_diff>
--- a/docs/MacPatch – Server Install.docx
+++ b/docs/MacPatch – Server Install.docx
@@ -2229,8 +2229,6 @@
         </w:rPr>
         <w:t>GRANT SELECT ON MacPatchDB.* TO 'mpdbro'@'%';</w:t>
       </w:r>
-      <w:bookmarkStart w:id="9" w:name="_GoBack"/>
-      <w:bookmarkEnd w:id="9"/>
     </w:p>
     <w:p>
       <w:pPr>
@@ -2385,21 +2383,33 @@
         </w:rPr>
         <w:t xml:space="preserve">% mysql </w:t>
       </w:r>
-      <w:bookmarkStart w:id="10" w:name="OLE_LINK7"/>
-      <w:bookmarkStart w:id="11" w:name="OLE_LINK8"/>
+      <w:bookmarkStart w:id="9" w:name="OLE_LINK7"/>
+      <w:bookmarkStart w:id="10" w:name="OLE_LINK8"/>
       <w:r>
         <w:rPr>
           <w:rFonts w:asciiTheme="majorHAnsi" w:hAnsiTheme="majorHAnsi"/>
         </w:rPr>
         <w:t xml:space="preserve">MacPatchDB </w:t>
       </w:r>
+      <w:bookmarkEnd w:id="9"/>
       <w:bookmarkEnd w:id="10"/>
-      <w:bookmarkEnd w:id="11"/>
-      <w:r>
-        <w:rPr>
-          <w:rFonts w:asciiTheme="majorHAnsi" w:hAnsiTheme="majorHAnsi"/>
-        </w:rPr>
-        <w:t>-u mpdbadm -p &lt; /Library/MacPatch/Server/conf/Database/MacPatchDB_tables.sql</w:t>
+      <w:r>
+        <w:rPr>
+          <w:rFonts w:asciiTheme="majorHAnsi" w:hAnsiTheme="majorHAnsi"/>
+        </w:rPr>
+        <w:t>-u mpdbadm -p &lt; /Library/MacPatch/S</w:t>
+      </w:r>
+      <w:r>
+        <w:rPr>
+          <w:rFonts w:asciiTheme="majorHAnsi" w:hAnsiTheme="majorHAnsi"/>
+        </w:rPr>
+        <w:t>erver/conf/Database/MacPatchDB_T</w:t>
+      </w:r>
+      <w:r>
+        <w:rPr>
+          <w:rFonts w:asciiTheme="majorHAnsi" w:hAnsiTheme="majorHAnsi"/>
+        </w:rPr>
+        <w:t>ables.sql</w:t>
       </w:r>
     </w:p>
     <w:p>
@@ -2414,7 +2424,19 @@
         <w:rPr>
           <w:rFonts w:asciiTheme="majorHAnsi" w:hAnsiTheme="majorHAnsi"/>
         </w:rPr>
-        <w:t>% mysql MacPatchDB -u mpdbadm -p &lt; /Library/MacPatch/Server/conf/Database/MacPatchDB_views.sql</w:t>
+        <w:t>% mysql MacPatchDB -u mpdbadm -p &lt; /Library/MacPatch/Serve</w:t>
+      </w:r>
+      <w:r>
+        <w:rPr>
+          <w:rFonts w:asciiTheme="majorHAnsi" w:hAnsiTheme="majorHAnsi"/>
+        </w:rPr>
+        <w:t>r/conf/Database/MacPatchDB_V</w:t>
+      </w:r>
+      <w:r>
+        <w:rPr>
+          <w:rFonts w:asciiTheme="majorHAnsi" w:hAnsiTheme="majorHAnsi"/>
+        </w:rPr>
+        <w:t>iews.sql</w:t>
       </w:r>
     </w:p>
     <w:p>
@@ -2439,7 +2461,7 @@
       <w:pPr>
         <w:pStyle w:val="Heading1"/>
       </w:pPr>
-      <w:bookmarkStart w:id="12" w:name="_Toc235678331"/>
+      <w:bookmarkStart w:id="11" w:name="_Toc235678331"/>
       <w:r>
         <w:t xml:space="preserve">Building </w:t>
       </w:r>
@@ -2449,7 +2471,7 @@
       <w:r>
         <w:t>MacPatch Server</w:t>
       </w:r>
-      <w:bookmarkEnd w:id="12"/>
+      <w:bookmarkEnd w:id="11"/>
     </w:p>
     <w:p>
       <w:pPr>
@@ -2669,10 +2691,74 @@
       <w:pPr>
         <w:pStyle w:val="Heading1"/>
       </w:pPr>
-      <w:bookmarkStart w:id="13" w:name="_Toc235678332"/>
+      <w:bookmarkStart w:id="12" w:name="_Toc235678332"/>
       <w:r>
         <w:t>Apple Software Update Server</w:t>
       </w:r>
+      <w:bookmarkEnd w:id="12"/>
+    </w:p>
+    <w:p>
+      <w:pPr>
+        <w:rPr>
+          <w:rFonts w:asciiTheme="majorHAnsi" w:hAnsiTheme="majorHAnsi"/>
+        </w:rPr>
+      </w:pPr>
+    </w:p>
+    <w:p>
+      <w:pPr>
+        <w:rPr>
+          <w:rFonts w:asciiTheme="majorHAnsi" w:hAnsiTheme="majorHAnsi"/>
+        </w:rPr>
+      </w:pPr>
+      <w:r>
+        <w:rPr>
+          <w:rFonts w:asciiTheme="majorHAnsi" w:hAnsiTheme="majorHAnsi"/>
+        </w:rPr>
+        <w:t>The MacPatch server environment can be us</w:t>
+      </w:r>
+      <w:r>
+        <w:rPr>
+          <w:rFonts w:asciiTheme="majorHAnsi" w:hAnsiTheme="majorHAnsi"/>
+        </w:rPr>
+        <w:t xml:space="preserve">ed with or without setting up your own Apple SoftwareUpdate server. By default all Apple Software Updates will be downloaded from Apple's servers. </w:t>
+      </w:r>
+    </w:p>
+    <w:p>
+      <w:pPr>
+        <w:rPr>
+          <w:rFonts w:asciiTheme="majorHAnsi" w:hAnsiTheme="majorHAnsi"/>
+        </w:rPr>
+      </w:pPr>
+      <w:r>
+        <w:rPr>
+          <w:rFonts w:asciiTheme="majorHAnsi" w:hAnsiTheme="majorHAnsi"/>
+        </w:rPr>
+        <w:t>If you choose to run your own Apple SoftwareUpdate server it is recommended to install it on a separate server. Also, if you plan on enabling and disabling patches/updates on the Apple SoftwarUpdate server you need to change the CatalogURL's in the "</w:t>
+      </w:r>
+      <w:r>
+        <w:rPr>
+          <w:rFonts w:asciiTheme="majorHAnsi" w:hAnsiTheme="majorHAnsi"/>
+        </w:rPr>
+        <w:t>gov.llnl.mp.patchloader.plist</w:t>
+      </w:r>
+      <w:r>
+        <w:rPr>
+          <w:rFonts w:asciiTheme="majorHAnsi" w:hAnsiTheme="majorHAnsi"/>
+        </w:rPr>
+        <w:t xml:space="preserve">" on the MacPatch server. </w:t>
+      </w:r>
+    </w:p>
+    <w:p>
+      <w:pPr>
+        <w:pStyle w:val="Heading1"/>
+      </w:pPr>
+      <w:bookmarkStart w:id="13" w:name="_Toc235678333"/>
+      <w:r>
+        <w:t xml:space="preserve">Server </w:t>
+      </w:r>
+      <w:r>
+        <w:t>Configuration</w:t>
+      </w:r>
       <w:bookmarkEnd w:id="13"/>
     </w:p>
     <w:p>
@@ -2692,113 +2778,49 @@
         <w:rPr>
           <w:rFonts w:asciiTheme="majorHAnsi" w:hAnsiTheme="majorHAnsi"/>
         </w:rPr>
-        <w:t>The MacPatch server environment can be us</w:t>
-      </w:r>
-      <w:r>
-        <w:rPr>
-          <w:rFonts w:asciiTheme="majorHAnsi" w:hAnsiTheme="majorHAnsi"/>
-        </w:rPr>
-        <w:t xml:space="preserve">ed with or without setting up your own Apple SoftwareUpdate server. By default all Apple Software Updates will be downloaded from Apple's servers. </w:t>
-      </w:r>
-    </w:p>
-    <w:p>
-      <w:pPr>
-        <w:rPr>
-          <w:rFonts w:asciiTheme="majorHAnsi" w:hAnsiTheme="majorHAnsi"/>
-        </w:rPr>
-      </w:pPr>
-      <w:r>
-        <w:rPr>
-          <w:rFonts w:asciiTheme="majorHAnsi" w:hAnsiTheme="majorHAnsi"/>
-        </w:rPr>
-        <w:t>If you choose to run your own Apple SoftwareUpdate server it is recommended to install it on a separate server. Also, if you plan on enabling and disabling patches/updates on the Apple SoftwarUpdate server you need to change the CatalogURL's in the "</w:t>
-      </w:r>
-      <w:r>
-        <w:rPr>
-          <w:rFonts w:asciiTheme="majorHAnsi" w:hAnsiTheme="majorHAnsi"/>
-        </w:rPr>
-        <w:t>gov.llnl.mp.patchloader.plist</w:t>
-      </w:r>
-      <w:r>
-        <w:rPr>
-          <w:rFonts w:asciiTheme="majorHAnsi" w:hAnsiTheme="majorHAnsi"/>
-        </w:rPr>
-        <w:t xml:space="preserve">" on the MacPatch server. </w:t>
-      </w:r>
-    </w:p>
-    <w:p>
-      <w:pPr>
-        <w:pStyle w:val="Heading1"/>
-      </w:pPr>
-      <w:bookmarkStart w:id="14" w:name="_Toc235678333"/>
-      <w:r>
-        <w:t xml:space="preserve">Server </w:t>
-      </w:r>
-      <w:r>
-        <w:t>Configuration</w:t>
+        <w:t>The master MacPatch server requires that several components be setup and configured for the environment to work properly.</w:t>
+      </w:r>
+    </w:p>
+    <w:p>
+      <w:pPr>
+        <w:rPr>
+          <w:rFonts w:asciiTheme="majorHAnsi" w:hAnsiTheme="majorHAnsi"/>
+        </w:rPr>
+      </w:pPr>
+    </w:p>
+    <w:p>
+      <w:pPr>
+        <w:pStyle w:val="Heading3"/>
+      </w:pPr>
+      <w:bookmarkStart w:id="14" w:name="_Toc235678334"/>
+      <w:r>
+        <w:t>JAVA Check</w:t>
       </w:r>
       <w:bookmarkEnd w:id="14"/>
     </w:p>
-    <w:p>
-      <w:pPr>
-        <w:rPr>
-          <w:rFonts w:asciiTheme="majorHAnsi" w:hAnsiTheme="majorHAnsi"/>
-        </w:rPr>
-      </w:pPr>
-    </w:p>
-    <w:p>
-      <w:pPr>
-        <w:rPr>
-          <w:rFonts w:asciiTheme="majorHAnsi" w:hAnsiTheme="majorHAnsi"/>
-        </w:rPr>
-      </w:pPr>
-      <w:r>
-        <w:rPr>
-          <w:rFonts w:asciiTheme="majorHAnsi" w:hAnsiTheme="majorHAnsi"/>
-        </w:rPr>
-        <w:t>The master MacPatch server requires that several components be setup and configured for the environment to work properly.</w:t>
-      </w:r>
-    </w:p>
-    <w:p>
-      <w:pPr>
-        <w:rPr>
-          <w:rFonts w:asciiTheme="majorHAnsi" w:hAnsiTheme="majorHAnsi"/>
-        </w:rPr>
-      </w:pPr>
+    <w:p/>
+    <w:p>
+      <w:pPr>
+        <w:rPr>
+          <w:rFonts w:asciiTheme="majorHAnsi" w:hAnsiTheme="majorHAnsi"/>
+        </w:rPr>
+      </w:pPr>
+      <w:r>
+        <w:rPr>
+          <w:rFonts w:asciiTheme="majorHAnsi" w:hAnsiTheme="majorHAnsi"/>
+        </w:rPr>
+        <w:t>Before any of the services are configured and launched now is the right time to make sure JAVA is installed. The best way to do this is to run " java -version" from the Terminal.app. If it's not installed the OS will prompt you to install it.</w:t>
+      </w:r>
     </w:p>
     <w:p>
       <w:pPr>
         <w:pStyle w:val="Heading3"/>
       </w:pPr>
-      <w:bookmarkStart w:id="15" w:name="_Toc235678334"/>
-      <w:r>
-        <w:t>JAVA Check</w:t>
+      <w:bookmarkStart w:id="15" w:name="_Toc235678335"/>
+      <w:r>
+        <w:t>Server Configuration Steps</w:t>
       </w:r>
       <w:bookmarkEnd w:id="15"/>
-    </w:p>
-    <w:p/>
-    <w:p>
-      <w:pPr>
-        <w:rPr>
-          <w:rFonts w:asciiTheme="majorHAnsi" w:hAnsiTheme="majorHAnsi"/>
-        </w:rPr>
-      </w:pPr>
-      <w:r>
-        <w:rPr>
-          <w:rFonts w:asciiTheme="majorHAnsi" w:hAnsiTheme="majorHAnsi"/>
-        </w:rPr>
-        <w:t>Before any of the services are configured and launched now is the right time to make sure JAVA is installed. The best way to do this is to run " java -version" from the Terminal.app. If it's not installed the OS will prompt you to install it.</w:t>
-      </w:r>
-    </w:p>
-    <w:p>
-      <w:pPr>
-        <w:pStyle w:val="Heading3"/>
-      </w:pPr>
-      <w:bookmarkStart w:id="16" w:name="_Toc235678335"/>
-      <w:r>
-        <w:t>Server Configuration Steps</w:t>
-      </w:r>
-      <w:bookmarkEnd w:id="16"/>
     </w:p>
     <w:p>
       <w:pPr>
@@ -3114,7 +3136,7 @@
           <w:rFonts w:asciiTheme="majorHAnsi" w:hAnsiTheme="majorHAnsi"/>
           <w:b/>
         </w:rPr>
-        <w:t>PatchLoaderSetup.sh</w:t>
+        <w:t>PatchLoaderSetup.py</w:t>
       </w:r>
     </w:p>
     <w:p>
@@ -3207,8 +3229,10 @@
           <w:rFonts w:asciiTheme="majorHAnsi" w:hAnsiTheme="majorHAnsi"/>
           <w:b/>
         </w:rPr>
-        <w:t>StartServices.sh</w:t>
-      </w:r>
+        <w:t>StartServices.py</w:t>
+      </w:r>
+      <w:bookmarkStart w:id="16" w:name="_GoBack"/>
+      <w:bookmarkEnd w:id="16"/>
     </w:p>
     <w:p>
       <w:pPr>
@@ -10180,11 +10204,9 @@
     <w:sig w:usb0="E10002FF" w:usb1="4000ACFF" w:usb2="00000009" w:usb3="00000000" w:csb0="0000019F" w:csb1="00000000"/>
   </w:font>
   <w:font w:name="ＭＳ 明朝">
-    <w:panose1 w:val="00000000000000000000"/>
-    <w:charset w:val="80"/>
-    <w:family w:val="roman"/>
-    <w:notTrueType/>
-    <w:pitch w:val="fixed"/>
+    <w:charset w:val="4E"/>
+    <w:family w:val="auto"/>
+    <w:pitch w:val="variable"/>
     <w:sig w:usb0="00000001" w:usb1="08070000" w:usb2="00000010" w:usb3="00000000" w:csb0="00020000" w:csb1="00000000"/>
   </w:font>
   <w:font w:name="Helvetica">
@@ -10192,7 +10214,7 @@
     <w:charset w:val="00"/>
     <w:family w:val="auto"/>
     <w:pitch w:val="variable"/>
-    <w:sig w:usb0="00000003" w:usb1="00000000" w:usb2="00000000" w:usb3="00000000" w:csb0="00000001" w:csb1="00000000"/>
+    <w:sig w:usb0="E00002FF" w:usb1="5000785B" w:usb2="00000000" w:usb3="00000000" w:csb0="0000019F" w:csb1="00000000"/>
   </w:font>
   <w:font w:name="Cambria">
     <w:panose1 w:val="02040503050406030204"/>
@@ -10202,11 +10224,9 @@
     <w:sig w:usb0="E00002FF" w:usb1="400004FF" w:usb2="00000000" w:usb3="00000000" w:csb0="0000019F" w:csb1="00000000"/>
   </w:font>
   <w:font w:name="ＭＳ ゴシック">
-    <w:panose1 w:val="00000000000000000000"/>
-    <w:charset w:val="80"/>
-    <w:family w:val="modern"/>
-    <w:notTrueType/>
-    <w:pitch w:val="fixed"/>
+    <w:charset w:val="4E"/>
+    <w:family w:val="auto"/>
+    <w:pitch w:val="variable"/>
     <w:sig w:usb0="00000001" w:usb1="08070000" w:usb2="00000010" w:usb3="00000000" w:csb0="00020000" w:csb1="00000000"/>
   </w:font>
   <w:font w:name="Lucida Grande">
@@ -11087,7 +11107,7 @@
 </file>
 
 <file path=customXml/itemProps1.xml><?xml version="1.0" encoding="utf-8"?>
-<ds:datastoreItem xmlns:ds="http://schemas.openxmlformats.org/officeDocument/2006/customXml" ds:itemID="{DE8151D4-CE8C-DE48-9599-6C0D7514E8EA}">
+<ds:datastoreItem xmlns:ds="http://schemas.openxmlformats.org/officeDocument/2006/customXml" ds:itemID="{EDA1CCD5-B566-B047-8A48-BAA0C7480454}">
   <ds:schemaRefs>
     <ds:schemaRef ds:uri="http://schemas.openxmlformats.org/officeDocument/2006/bibliography"/>
   </ds:schemaRefs>

</xml_diff>

<commit_message>
Updated Docs and Scripts
</commit_message>
<xml_diff>
--- a/docs/MacPatch – Server Install.docx
+++ b/docs/MacPatch – Server Install.docx
@@ -287,7 +287,7 @@
             <w:rPr>
               <w:noProof/>
             </w:rPr>
-            <w:instrText xml:space="preserve"> PAGEREF _Toc235678328 \h </w:instrText>
+            <w:instrText xml:space="preserve"> PAGEREF _Toc265926461 \h </w:instrText>
           </w:r>
           <w:r>
             <w:rPr>
@@ -329,7 +329,7 @@
             <w:rPr>
               <w:noProof/>
             </w:rPr>
-            <w:t>MacPatch System Tuning</w:t>
+            <w:t>MacPatch Required Linux Packages</w:t>
           </w:r>
           <w:r>
             <w:rPr>
@@ -347,7 +347,7 @@
             <w:rPr>
               <w:noProof/>
             </w:rPr>
-            <w:instrText xml:space="preserve"> PAGEREF _Toc235678329 \h </w:instrText>
+            <w:instrText xml:space="preserve"> PAGEREF _Toc265926462 \h </w:instrText>
           </w:r>
           <w:r>
             <w:rPr>
@@ -389,7 +389,7 @@
             <w:rPr>
               <w:noProof/>
             </w:rPr>
-            <w:t>MacPatch Database</w:t>
+            <w:t>MacPatch System Tuning for Mac OS X</w:t>
           </w:r>
           <w:r>
             <w:rPr>
@@ -407,7 +407,7 @@
             <w:rPr>
               <w:noProof/>
             </w:rPr>
-            <w:instrText xml:space="preserve"> PAGEREF _Toc235678330 \h </w:instrText>
+            <w:instrText xml:space="preserve"> PAGEREF _Toc265926463 \h </w:instrText>
           </w:r>
           <w:r>
             <w:rPr>
@@ -424,7 +424,7 @@
             <w:rPr>
               <w:noProof/>
             </w:rPr>
-            <w:t>5</w:t>
+            <w:t>4</w:t>
           </w:r>
           <w:r>
             <w:rPr>
@@ -449,7 +449,7 @@
             <w:rPr>
               <w:noProof/>
             </w:rPr>
-            <w:t>Building the MacPatch Server</w:t>
+            <w:t>MacPatch Database</w:t>
           </w:r>
           <w:r>
             <w:rPr>
@@ -467,7 +467,7 @@
             <w:rPr>
               <w:noProof/>
             </w:rPr>
-            <w:instrText xml:space="preserve"> PAGEREF _Toc235678331 \h </w:instrText>
+            <w:instrText xml:space="preserve"> PAGEREF _Toc265926464 \h </w:instrText>
           </w:r>
           <w:r>
             <w:rPr>
@@ -509,7 +509,7 @@
             <w:rPr>
               <w:noProof/>
             </w:rPr>
-            <w:t>Apple Software Update Server</w:t>
+            <w:t>Building the MacPatch Server</w:t>
           </w:r>
           <w:r>
             <w:rPr>
@@ -527,7 +527,7 @@
             <w:rPr>
               <w:noProof/>
             </w:rPr>
-            <w:instrText xml:space="preserve"> PAGEREF _Toc235678332 \h </w:instrText>
+            <w:instrText xml:space="preserve"> PAGEREF _Toc265926465 \h </w:instrText>
           </w:r>
           <w:r>
             <w:rPr>
@@ -569,6 +569,66 @@
             <w:rPr>
               <w:noProof/>
             </w:rPr>
+            <w:t>Apple Software Update Server</w:t>
+          </w:r>
+          <w:r>
+            <w:rPr>
+              <w:noProof/>
+            </w:rPr>
+            <w:tab/>
+          </w:r>
+          <w:r>
+            <w:rPr>
+              <w:noProof/>
+            </w:rPr>
+            <w:fldChar w:fldCharType="begin"/>
+          </w:r>
+          <w:r>
+            <w:rPr>
+              <w:noProof/>
+            </w:rPr>
+            <w:instrText xml:space="preserve"> PAGEREF _Toc265926466 \h </w:instrText>
+          </w:r>
+          <w:r>
+            <w:rPr>
+              <w:noProof/>
+            </w:rPr>
+          </w:r>
+          <w:r>
+            <w:rPr>
+              <w:noProof/>
+            </w:rPr>
+            <w:fldChar w:fldCharType="separate"/>
+          </w:r>
+          <w:r>
+            <w:rPr>
+              <w:noProof/>
+            </w:rPr>
+            <w:t>8</w:t>
+          </w:r>
+          <w:r>
+            <w:rPr>
+              <w:noProof/>
+            </w:rPr>
+            <w:fldChar w:fldCharType="end"/>
+          </w:r>
+        </w:p>
+        <w:p>
+          <w:pPr>
+            <w:pStyle w:val="TOC1"/>
+            <w:tabs>
+              <w:tab w:val="right" w:leader="dot" w:pos="10790"/>
+            </w:tabs>
+            <w:rPr>
+              <w:b w:val="0"/>
+              <w:noProof/>
+              <w:lang w:eastAsia="ja-JP"/>
+            </w:rPr>
+          </w:pPr>
+          <w:r>
+            <w:rPr>
+              <w:noProof/>
+            </w:rPr>
             <w:t>Server Configuration</w:t>
           </w:r>
           <w:r>
@@ -587,7 +647,7 @@
             <w:rPr>
               <w:noProof/>
             </w:rPr>
-            <w:instrText xml:space="preserve"> PAGEREF _Toc235678333 \h </w:instrText>
+            <w:instrText xml:space="preserve"> PAGEREF _Toc265926467 \h </w:instrText>
           </w:r>
           <w:r>
             <w:rPr>
@@ -604,7 +664,7 @@
             <w:rPr>
               <w:noProof/>
             </w:rPr>
-            <w:t>7</w:t>
+            <w:t>8</w:t>
           </w:r>
           <w:r>
             <w:rPr>
@@ -648,7 +708,7 @@
             <w:rPr>
               <w:noProof/>
             </w:rPr>
-            <w:instrText xml:space="preserve"> PAGEREF _Toc235678334 \h </w:instrText>
+            <w:instrText xml:space="preserve"> PAGEREF _Toc265926468 \h </w:instrText>
           </w:r>
           <w:r>
             <w:rPr>
@@ -665,7 +725,7 @@
             <w:rPr>
               <w:noProof/>
             </w:rPr>
-            <w:t>7</w:t>
+            <w:t>8</w:t>
           </w:r>
           <w:r>
             <w:rPr>
@@ -709,7 +769,7 @@
             <w:rPr>
               <w:noProof/>
             </w:rPr>
-            <w:instrText xml:space="preserve"> PAGEREF _Toc235678335 \h </w:instrText>
+            <w:instrText xml:space="preserve"> PAGEREF _Toc265926469 \h </w:instrText>
           </w:r>
           <w:r>
             <w:rPr>
@@ -726,7 +786,7 @@
             <w:rPr>
               <w:noProof/>
             </w:rPr>
-            <w:t>7</w:t>
+            <w:t>8</w:t>
           </w:r>
           <w:r>
             <w:rPr>
@@ -770,7 +830,7 @@
             <w:rPr>
               <w:noProof/>
             </w:rPr>
-            <w:instrText xml:space="preserve"> PAGEREF _Toc235678336 \h </w:instrText>
+            <w:instrText xml:space="preserve"> PAGEREF _Toc265926470 \h </w:instrText>
           </w:r>
           <w:r>
             <w:rPr>
@@ -787,7 +847,7 @@
             <w:rPr>
               <w:noProof/>
             </w:rPr>
-            <w:t>8</w:t>
+            <w:t>9</w:t>
           </w:r>
           <w:r>
             <w:rPr>
@@ -830,7 +890,7 @@
             <w:rPr>
               <w:noProof/>
             </w:rPr>
-            <w:instrText xml:space="preserve"> PAGEREF _Toc235678337 \h </w:instrText>
+            <w:instrText xml:space="preserve"> PAGEREF _Toc265926471 \h </w:instrText>
           </w:r>
           <w:r>
             <w:rPr>
@@ -847,7 +907,7 @@
             <w:rPr>
               <w:noProof/>
             </w:rPr>
-            <w:t>10</w:t>
+            <w:t>11</w:t>
           </w:r>
           <w:r>
             <w:rPr>
@@ -890,7 +950,7 @@
             <w:rPr>
               <w:noProof/>
             </w:rPr>
-            <w:instrText xml:space="preserve"> PAGEREF _Toc235678338 \h </w:instrText>
+            <w:instrText xml:space="preserve"> PAGEREF _Toc265926472 \h </w:instrText>
           </w:r>
           <w:r>
             <w:rPr>
@@ -907,7 +967,7 @@
             <w:rPr>
               <w:noProof/>
             </w:rPr>
-            <w:t>11</w:t>
+            <w:t>12</w:t>
           </w:r>
           <w:r>
             <w:rPr>
@@ -950,7 +1010,7 @@
             <w:rPr>
               <w:noProof/>
             </w:rPr>
-            <w:instrText xml:space="preserve"> PAGEREF _Toc235678339 \h </w:instrText>
+            <w:instrText xml:space="preserve"> PAGEREF _Toc265926473 \h </w:instrText>
           </w:r>
           <w:r>
             <w:rPr>
@@ -967,7 +1027,7 @@
             <w:rPr>
               <w:noProof/>
             </w:rPr>
-            <w:t>14</w:t>
+            <w:t>15</w:t>
           </w:r>
           <w:r>
             <w:rPr>
@@ -1012,7 +1072,7 @@
             <w:rPr>
               <w:noProof/>
             </w:rPr>
-            <w:instrText xml:space="preserve"> PAGEREF _Toc235678340 \h </w:instrText>
+            <w:instrText xml:space="preserve"> PAGEREF _Toc265926474 \h </w:instrText>
           </w:r>
           <w:r>
             <w:rPr>
@@ -1029,7 +1089,7 @@
             <w:rPr>
               <w:noProof/>
             </w:rPr>
-            <w:t>14</w:t>
+            <w:t>15</w:t>
           </w:r>
           <w:r>
             <w:rPr>
@@ -1074,7 +1134,7 @@
             <w:rPr>
               <w:noProof/>
             </w:rPr>
-            <w:instrText xml:space="preserve"> PAGEREF _Toc235678341 \h </w:instrText>
+            <w:instrText xml:space="preserve"> PAGEREF _Toc265926475 \h </w:instrText>
           </w:r>
           <w:r>
             <w:rPr>
@@ -1091,7 +1151,7 @@
             <w:rPr>
               <w:noProof/>
             </w:rPr>
-            <w:t>14</w:t>
+            <w:t>15</w:t>
           </w:r>
           <w:r>
             <w:rPr>
@@ -1151,7 +1211,7 @@
       <w:pPr>
         <w:pStyle w:val="Heading1"/>
       </w:pPr>
-      <w:bookmarkStart w:id="0" w:name="_Toc235678328"/>
+      <w:bookmarkStart w:id="0" w:name="_Toc265926461"/>
       <w:r>
         <w:t>MacPatch System Requirements</w:t>
       </w:r>
@@ -1654,14 +1714,562 @@
       <w:pPr>
         <w:pStyle w:val="Heading1"/>
       </w:pPr>
-      <w:bookmarkStart w:id="1" w:name="_Toc235678329"/>
+      <w:bookmarkStart w:id="1" w:name="_Toc265926462"/>
+      <w:r>
+        <w:t>MacPatch Required Linux Packages</w:t>
+      </w:r>
+      <w:bookmarkEnd w:id="1"/>
+    </w:p>
+    <w:p/>
+    <w:p>
+      <w:pPr>
+        <w:rPr>
+          <w:rFonts w:asciiTheme="majorHAnsi" w:hAnsiTheme="majorHAnsi"/>
+        </w:rPr>
+      </w:pPr>
+      <w:r>
+        <w:rPr>
+          <w:rFonts w:asciiTheme="majorHAnsi" w:hAnsiTheme="majorHAnsi"/>
+        </w:rPr>
+        <w:t xml:space="preserve">In </w:t>
+      </w:r>
+      <w:r>
+        <w:rPr>
+          <w:rFonts w:asciiTheme="majorHAnsi" w:hAnsiTheme="majorHAnsi"/>
+        </w:rPr>
+        <w:t>order to install and setup MacPatch on a Linux system, certain system and python packages need to be installed first.</w:t>
+      </w:r>
+    </w:p>
+    <w:p>
+      <w:pPr>
+        <w:rPr>
+          <w:rFonts w:asciiTheme="majorHAnsi" w:hAnsiTheme="majorHAnsi"/>
+        </w:rPr>
+      </w:pPr>
+    </w:p>
+    <w:p>
+      <w:pPr>
+        <w:rPr>
+          <w:rFonts w:asciiTheme="majorHAnsi" w:hAnsiTheme="majorHAnsi"/>
+        </w:rPr>
+      </w:pPr>
+      <w:r>
+        <w:rPr>
+          <w:rFonts w:asciiTheme="majorHAnsi" w:hAnsiTheme="majorHAnsi"/>
+        </w:rPr>
+        <w:t xml:space="preserve">The following APT packages are required for </w:t>
+      </w:r>
+      <w:r>
+        <w:rPr>
+          <w:rFonts w:asciiTheme="majorHAnsi" w:hAnsiTheme="majorHAnsi"/>
+          <w:b/>
+        </w:rPr>
+        <w:t>Ubuntu</w:t>
+      </w:r>
+      <w:r>
+        <w:rPr>
+          <w:rFonts w:asciiTheme="majorHAnsi" w:hAnsiTheme="majorHAnsi"/>
+        </w:rPr>
+        <w:t>.</w:t>
+      </w:r>
+    </w:p>
+    <w:p>
+      <w:pPr>
+        <w:rPr>
+          <w:rFonts w:asciiTheme="majorHAnsi" w:hAnsiTheme="majorHAnsi"/>
+        </w:rPr>
+      </w:pPr>
+    </w:p>
+    <w:p>
+      <w:pPr>
+        <w:rPr>
+          <w:rFonts w:asciiTheme="majorHAnsi" w:hAnsiTheme="majorHAnsi"/>
+        </w:rPr>
+      </w:pPr>
+      <w:r>
+        <w:rPr>
+          <w:rFonts w:asciiTheme="majorHAnsi" w:hAnsiTheme="majorHAnsi"/>
+        </w:rPr>
+        <w:t>APT:</w:t>
+      </w:r>
+    </w:p>
+    <w:p>
+      <w:pPr>
+        <w:pStyle w:val="ListParagraph"/>
+        <w:numPr>
+          <w:ilvl w:val="0"/>
+          <w:numId w:val="19"/>
+        </w:numPr>
+        <w:rPr>
+          <w:rFonts w:asciiTheme="majorHAnsi" w:hAnsiTheme="majorHAnsi"/>
+        </w:rPr>
+      </w:pPr>
+      <w:r>
+        <w:rPr>
+          <w:rFonts w:asciiTheme="majorHAnsi" w:hAnsiTheme="majorHAnsi"/>
+        </w:rPr>
+        <w:t>sudo apt-get install git</w:t>
+      </w:r>
+    </w:p>
+    <w:p>
+      <w:pPr>
+        <w:pStyle w:val="ListParagraph"/>
+        <w:numPr>
+          <w:ilvl w:val="0"/>
+          <w:numId w:val="19"/>
+        </w:numPr>
+        <w:rPr>
+          <w:rFonts w:asciiTheme="majorHAnsi" w:hAnsiTheme="majorHAnsi"/>
+        </w:rPr>
+      </w:pPr>
+      <w:r>
+        <w:rPr>
+          <w:rFonts w:asciiTheme="majorHAnsi" w:hAnsiTheme="majorHAnsi"/>
+        </w:rPr>
+        <w:t>sudo apt-get install build-essential</w:t>
+      </w:r>
+    </w:p>
+    <w:p>
+      <w:pPr>
+        <w:pStyle w:val="ListParagraph"/>
+        <w:numPr>
+          <w:ilvl w:val="0"/>
+          <w:numId w:val="19"/>
+        </w:numPr>
+        <w:rPr>
+          <w:rFonts w:asciiTheme="majorHAnsi" w:hAnsiTheme="majorHAnsi"/>
+        </w:rPr>
+      </w:pPr>
+      <w:r>
+        <w:rPr>
+          <w:rFonts w:asciiTheme="majorHAnsi" w:hAnsiTheme="majorHAnsi"/>
+        </w:rPr>
+        <w:t>sudo apt-get install openjdk-7-jdk</w:t>
+      </w:r>
+      <w:bookmarkStart w:id="2" w:name="_GoBack"/>
+      <w:bookmarkEnd w:id="2"/>
+    </w:p>
+    <w:p>
+      <w:pPr>
+        <w:pStyle w:val="ListParagraph"/>
+        <w:numPr>
+          <w:ilvl w:val="0"/>
+          <w:numId w:val="19"/>
+        </w:numPr>
+        <w:rPr>
+          <w:rFonts w:asciiTheme="majorHAnsi" w:hAnsiTheme="majorHAnsi"/>
+        </w:rPr>
+      </w:pPr>
+      <w:r>
+        <w:rPr>
+          <w:rFonts w:asciiTheme="majorHAnsi" w:hAnsiTheme="majorHAnsi"/>
+        </w:rPr>
+        <w:t>sudo apt-get install zip</w:t>
+      </w:r>
+    </w:p>
+    <w:p>
+      <w:pPr>
+        <w:pStyle w:val="ListParagraph"/>
+        <w:numPr>
+          <w:ilvl w:val="0"/>
+          <w:numId w:val="19"/>
+        </w:numPr>
+        <w:rPr>
+          <w:rFonts w:asciiTheme="majorHAnsi" w:hAnsiTheme="majorHAnsi"/>
+        </w:rPr>
+      </w:pPr>
+      <w:r>
+        <w:rPr>
+          <w:rFonts w:asciiTheme="majorHAnsi" w:hAnsiTheme="majorHAnsi"/>
+        </w:rPr>
+        <w:t>sudo apt-get install libssl-dev</w:t>
+      </w:r>
+    </w:p>
+    <w:p>
+      <w:pPr>
+        <w:pStyle w:val="ListParagraph"/>
+        <w:numPr>
+          <w:ilvl w:val="0"/>
+          <w:numId w:val="19"/>
+        </w:numPr>
+        <w:rPr>
+          <w:rFonts w:asciiTheme="majorHAnsi" w:hAnsiTheme="majorHAnsi"/>
+        </w:rPr>
+      </w:pPr>
+      <w:r>
+        <w:rPr>
+          <w:rFonts w:asciiTheme="majorHAnsi" w:hAnsiTheme="majorHAnsi"/>
+        </w:rPr>
+        <w:t>sudo apt-get install libxml2-dev</w:t>
+      </w:r>
+    </w:p>
+    <w:p>
+      <w:pPr>
+        <w:pStyle w:val="ListParagraph"/>
+        <w:numPr>
+          <w:ilvl w:val="0"/>
+          <w:numId w:val="19"/>
+        </w:numPr>
+        <w:rPr>
+          <w:rFonts w:asciiTheme="majorHAnsi" w:hAnsiTheme="majorHAnsi"/>
+        </w:rPr>
+      </w:pPr>
+      <w:r>
+        <w:rPr>
+          <w:rFonts w:asciiTheme="majorHAnsi" w:hAnsiTheme="majorHAnsi"/>
+        </w:rPr>
+        <w:t>sudo apt-get install python-pip</w:t>
+      </w:r>
+    </w:p>
+    <w:p>
+      <w:pPr>
+        <w:pStyle w:val="ListParagraph"/>
+        <w:numPr>
+          <w:ilvl w:val="0"/>
+          <w:numId w:val="19"/>
+        </w:numPr>
+        <w:rPr>
+          <w:rFonts w:asciiTheme="majorHAnsi" w:hAnsiTheme="majorHAnsi"/>
+        </w:rPr>
+      </w:pPr>
+      <w:r>
+        <w:rPr>
+          <w:rFonts w:asciiTheme="majorHAnsi" w:hAnsiTheme="majorHAnsi"/>
+        </w:rPr>
+        <w:t>sudo apt-get install python-mysql.connector </w:t>
+      </w:r>
+    </w:p>
+    <w:p>
+      <w:pPr>
+        <w:rPr>
+          <w:rFonts w:asciiTheme="majorHAnsi" w:hAnsiTheme="majorHAnsi"/>
+        </w:rPr>
+      </w:pPr>
+    </w:p>
+    <w:p>
+      <w:pPr>
+        <w:rPr>
+          <w:rFonts w:asciiTheme="majorHAnsi" w:hAnsiTheme="majorHAnsi"/>
+        </w:rPr>
+      </w:pPr>
+      <w:r>
+        <w:rPr>
+          <w:rFonts w:asciiTheme="majorHAnsi" w:hAnsiTheme="majorHAnsi"/>
+        </w:rPr>
+        <w:t xml:space="preserve">The following APT packages are required for </w:t>
+      </w:r>
+      <w:r>
+        <w:rPr>
+          <w:rFonts w:asciiTheme="majorHAnsi" w:hAnsiTheme="majorHAnsi"/>
+          <w:b/>
+        </w:rPr>
+        <w:t>Fedora</w:t>
+      </w:r>
+      <w:r>
+        <w:rPr>
+          <w:rFonts w:asciiTheme="majorHAnsi" w:hAnsiTheme="majorHAnsi"/>
+        </w:rPr>
+        <w:t>.</w:t>
+      </w:r>
+    </w:p>
+    <w:p>
+      <w:pPr>
+        <w:rPr>
+          <w:rFonts w:asciiTheme="majorHAnsi" w:hAnsiTheme="majorHAnsi"/>
+        </w:rPr>
+      </w:pPr>
+    </w:p>
+    <w:p>
+      <w:pPr>
+        <w:rPr>
+          <w:rFonts w:asciiTheme="majorHAnsi" w:hAnsiTheme="majorHAnsi"/>
+        </w:rPr>
+      </w:pPr>
+      <w:r>
+        <w:rPr>
+          <w:rFonts w:asciiTheme="majorHAnsi" w:hAnsiTheme="majorHAnsi"/>
+        </w:rPr>
+        <w:t>YUM:</w:t>
+      </w:r>
+    </w:p>
+    <w:p>
+      <w:pPr>
+        <w:pStyle w:val="ListParagraph"/>
+        <w:numPr>
+          <w:ilvl w:val="0"/>
+          <w:numId w:val="21"/>
+        </w:numPr>
+        <w:rPr>
+          <w:rFonts w:asciiTheme="majorHAnsi" w:hAnsiTheme="majorHAnsi"/>
+        </w:rPr>
+      </w:pPr>
+      <w:r>
+        <w:rPr>
+          <w:rFonts w:asciiTheme="majorHAnsi" w:hAnsiTheme="majorHAnsi"/>
+        </w:rPr>
+        <w:t>yum install gcc-c++</w:t>
+      </w:r>
+    </w:p>
+    <w:p>
+      <w:pPr>
+        <w:pStyle w:val="ListParagraph"/>
+        <w:numPr>
+          <w:ilvl w:val="0"/>
+          <w:numId w:val="21"/>
+        </w:numPr>
+        <w:rPr>
+          <w:rFonts w:asciiTheme="majorHAnsi" w:hAnsiTheme="majorHAnsi"/>
+        </w:rPr>
+      </w:pPr>
+      <w:r>
+        <w:rPr>
+          <w:rFonts w:asciiTheme="majorHAnsi" w:hAnsiTheme="majorHAnsi"/>
+        </w:rPr>
+        <w:t>yum install openssl-devel</w:t>
+      </w:r>
+    </w:p>
+    <w:p>
+      <w:pPr>
+        <w:pStyle w:val="ListParagraph"/>
+        <w:numPr>
+          <w:ilvl w:val="0"/>
+          <w:numId w:val="21"/>
+        </w:numPr>
+        <w:rPr>
+          <w:rFonts w:asciiTheme="majorHAnsi" w:hAnsiTheme="majorHAnsi"/>
+        </w:rPr>
+      </w:pPr>
+      <w:r>
+        <w:rPr>
+          <w:rFonts w:asciiTheme="majorHAnsi" w:hAnsiTheme="majorHAnsi"/>
+        </w:rPr>
+        <w:t xml:space="preserve">yum install </w:t>
+      </w:r>
+      <w:r>
+        <w:rPr>
+          <w:rFonts w:asciiTheme="majorHAnsi" w:hAnsiTheme="majorHAnsi"/>
+        </w:rPr>
+        <w:t>java-1.7.0-openjdk-devel</w:t>
+      </w:r>
+    </w:p>
+    <w:p>
+      <w:pPr>
+        <w:pStyle w:val="ListParagraph"/>
+        <w:numPr>
+          <w:ilvl w:val="0"/>
+          <w:numId w:val="21"/>
+        </w:numPr>
+        <w:rPr>
+          <w:rFonts w:asciiTheme="majorHAnsi" w:hAnsiTheme="majorHAnsi"/>
+        </w:rPr>
+      </w:pPr>
+      <w:r>
+        <w:rPr>
+          <w:rFonts w:asciiTheme="majorHAnsi" w:hAnsiTheme="majorHAnsi"/>
+        </w:rPr>
+        <w:t>yum install libxml2-devel</w:t>
+      </w:r>
+    </w:p>
+    <w:p>
+      <w:pPr>
+        <w:pStyle w:val="ListParagraph"/>
+        <w:numPr>
+          <w:ilvl w:val="0"/>
+          <w:numId w:val="21"/>
+        </w:numPr>
+        <w:rPr>
+          <w:rFonts w:asciiTheme="majorHAnsi" w:hAnsiTheme="majorHAnsi"/>
+        </w:rPr>
+      </w:pPr>
+      <w:r>
+        <w:rPr>
+          <w:rFonts w:asciiTheme="majorHAnsi" w:hAnsiTheme="majorHAnsi"/>
+        </w:rPr>
+        <w:t>yum install bzip2</w:t>
+      </w:r>
+    </w:p>
+    <w:p>
+      <w:pPr>
+        <w:pStyle w:val="ListParagraph"/>
+        <w:numPr>
+          <w:ilvl w:val="0"/>
+          <w:numId w:val="21"/>
+        </w:numPr>
+        <w:rPr>
+          <w:rFonts w:asciiTheme="majorHAnsi" w:hAnsiTheme="majorHAnsi"/>
+        </w:rPr>
+      </w:pPr>
+      <w:r>
+        <w:rPr>
+          <w:rFonts w:asciiTheme="majorHAnsi" w:hAnsiTheme="majorHAnsi"/>
+        </w:rPr>
+        <w:t>yum install bzip2-libs</w:t>
+      </w:r>
+    </w:p>
+    <w:p>
+      <w:pPr>
+        <w:pStyle w:val="ListParagraph"/>
+        <w:numPr>
+          <w:ilvl w:val="0"/>
+          <w:numId w:val="21"/>
+        </w:numPr>
+        <w:rPr>
+          <w:rFonts w:asciiTheme="majorHAnsi" w:hAnsiTheme="majorHAnsi"/>
+        </w:rPr>
+      </w:pPr>
+      <w:r>
+        <w:rPr>
+          <w:rFonts w:asciiTheme="majorHAnsi" w:hAnsiTheme="majorHAnsi"/>
+        </w:rPr>
+        <w:t>yum install bzip2-devel</w:t>
+      </w:r>
+    </w:p>
+    <w:p>
+      <w:pPr>
+        <w:pStyle w:val="ListParagraph"/>
+        <w:numPr>
+          <w:ilvl w:val="0"/>
+          <w:numId w:val="21"/>
+        </w:numPr>
+        <w:rPr>
+          <w:rFonts w:asciiTheme="majorHAnsi" w:hAnsiTheme="majorHAnsi"/>
+        </w:rPr>
+      </w:pPr>
+      <w:r>
+        <w:rPr>
+          <w:rFonts w:asciiTheme="majorHAnsi" w:hAnsiTheme="majorHAnsi"/>
+        </w:rPr>
+        <w:t>yum install mysql-connector-python</w:t>
+      </w:r>
+    </w:p>
+    <w:p>
+      <w:pPr>
+        <w:pStyle w:val="ListParagraph"/>
+        <w:numPr>
+          <w:ilvl w:val="0"/>
+          <w:numId w:val="21"/>
+        </w:numPr>
+        <w:rPr>
+          <w:rFonts w:asciiTheme="majorHAnsi" w:hAnsiTheme="majorHAnsi"/>
+        </w:rPr>
+      </w:pPr>
+      <w:r>
+        <w:rPr>
+          <w:rFonts w:asciiTheme="majorHAnsi" w:hAnsiTheme="majorHAnsi"/>
+        </w:rPr>
+        <w:t>yum install python-pip</w:t>
+      </w:r>
+    </w:p>
+    <w:p>
+      <w:pPr>
+        <w:rPr>
+          <w:rFonts w:asciiTheme="majorHAnsi" w:hAnsiTheme="majorHAnsi"/>
+        </w:rPr>
+      </w:pPr>
+    </w:p>
+    <w:p>
+      <w:pPr>
+        <w:rPr>
+          <w:rFonts w:asciiTheme="majorHAnsi" w:hAnsiTheme="majorHAnsi"/>
+        </w:rPr>
+      </w:pPr>
+      <w:r>
+        <w:rPr>
+          <w:rFonts w:asciiTheme="majorHAnsi" w:hAnsiTheme="majorHAnsi"/>
+        </w:rPr>
+        <w:t>The following are Pyhton required modules.</w:t>
+      </w:r>
+      <w:r>
+        <w:rPr>
+          <w:rFonts w:asciiTheme="majorHAnsi" w:hAnsiTheme="majorHAnsi"/>
+        </w:rPr>
+        <w:br/>
+      </w:r>
+    </w:p>
+    <w:p>
+      <w:pPr>
+        <w:rPr>
+          <w:rFonts w:asciiTheme="majorHAnsi" w:hAnsiTheme="majorHAnsi"/>
+        </w:rPr>
+      </w:pPr>
+      <w:r>
+        <w:rPr>
+          <w:rFonts w:asciiTheme="majorHAnsi" w:hAnsiTheme="majorHAnsi"/>
+        </w:rPr>
+        <w:t>PYTHON:</w:t>
+      </w:r>
+    </w:p>
+    <w:p>
+      <w:pPr>
+        <w:pStyle w:val="ListParagraph"/>
+        <w:numPr>
+          <w:ilvl w:val="0"/>
+          <w:numId w:val="20"/>
+        </w:numPr>
+        <w:rPr>
+          <w:rFonts w:asciiTheme="majorHAnsi" w:hAnsiTheme="majorHAnsi"/>
+        </w:rPr>
+      </w:pPr>
+      <w:r>
+        <w:rPr>
+          <w:rFonts w:asciiTheme="majorHAnsi" w:hAnsiTheme="majorHAnsi"/>
+        </w:rPr>
+        <w:t>pip install requests</w:t>
+      </w:r>
+    </w:p>
+    <w:p>
+      <w:pPr>
+        <w:pStyle w:val="ListParagraph"/>
+        <w:numPr>
+          <w:ilvl w:val="0"/>
+          <w:numId w:val="20"/>
+        </w:numPr>
+        <w:rPr>
+          <w:rFonts w:asciiTheme="majorHAnsi" w:hAnsiTheme="majorHAnsi"/>
+        </w:rPr>
+      </w:pPr>
+      <w:r>
+        <w:rPr>
+          <w:rFonts w:asciiTheme="majorHAnsi" w:hAnsiTheme="majorHAnsi"/>
+        </w:rPr>
+        <w:t>pip install python-crontab</w:t>
+      </w:r>
+    </w:p>
+    <w:p>
+      <w:pPr>
+        <w:rPr>
+          <w:rFonts w:asciiTheme="majorHAnsi" w:hAnsiTheme="majorHAnsi"/>
+        </w:rPr>
+      </w:pPr>
+    </w:p>
+    <w:p/>
+    <w:p>
+      <w:pPr>
+        <w:rPr>
+          <w:rFonts w:asciiTheme="majorHAnsi" w:eastAsiaTheme="majorEastAsia" w:hAnsiTheme="majorHAnsi" w:cstheme="majorBidi"/>
+          <w:b/>
+          <w:bCs/>
+          <w:color w:val="345A8A" w:themeColor="accent1" w:themeShade="B5"/>
+          <w:sz w:val="32"/>
+          <w:szCs w:val="32"/>
+        </w:rPr>
+      </w:pPr>
+      <w:bookmarkStart w:id="3" w:name="_Toc265926463"/>
+      <w:r>
+        <w:br w:type="page"/>
+      </w:r>
+    </w:p>
+    <w:p>
+      <w:pPr>
+        <w:pStyle w:val="Heading1"/>
+      </w:pPr>
       <w:r>
         <w:t>MacPatch System Tuning</w:t>
       </w:r>
-      <w:bookmarkEnd w:id="1"/>
       <w:r>
         <w:t xml:space="preserve"> for Mac OS X</w:t>
       </w:r>
+      <w:bookmarkEnd w:id="3"/>
     </w:p>
     <w:p>
       <w:pPr>
@@ -1886,11 +2494,11 @@
       <w:pPr>
         <w:pStyle w:val="Heading1"/>
       </w:pPr>
-      <w:bookmarkStart w:id="2" w:name="_Toc235678330"/>
+      <w:bookmarkStart w:id="4" w:name="_Toc265926464"/>
       <w:r>
         <w:t>MacPatch Database</w:t>
       </w:r>
-      <w:bookmarkEnd w:id="2"/>
+      <w:bookmarkEnd w:id="4"/>
     </w:p>
     <w:p>
       <w:pPr>
@@ -2044,18 +2652,18 @@
           <w:rFonts w:asciiTheme="majorHAnsi" w:hAnsiTheme="majorHAnsi"/>
         </w:rPr>
       </w:pPr>
-      <w:bookmarkStart w:id="3" w:name="OLE_LINK3"/>
-      <w:bookmarkStart w:id="4" w:name="OLE_LINK4"/>
-      <w:bookmarkStart w:id="5" w:name="OLE_LINK1"/>
-      <w:bookmarkStart w:id="6" w:name="OLE_LINK2"/>
+      <w:bookmarkStart w:id="5" w:name="OLE_LINK3"/>
+      <w:bookmarkStart w:id="6" w:name="OLE_LINK4"/>
+      <w:bookmarkStart w:id="7" w:name="OLE_LINK1"/>
+      <w:bookmarkStart w:id="8" w:name="OLE_LINK2"/>
       <w:r>
         <w:rPr>
           <w:rFonts w:asciiTheme="majorHAnsi" w:hAnsiTheme="majorHAnsi"/>
         </w:rPr>
         <w:t>mysql&gt; CREATE DATABASE MacPatchDB;</w:t>
       </w:r>
-      <w:bookmarkEnd w:id="3"/>
-      <w:bookmarkEnd w:id="4"/>
+      <w:bookmarkEnd w:id="5"/>
+      <w:bookmarkEnd w:id="6"/>
     </w:p>
     <w:p>
       <w:pPr>
@@ -2093,10 +2701,10 @@
           <w:rFonts w:asciiTheme="majorHAnsi" w:hAnsiTheme="majorHAnsi"/>
         </w:rPr>
       </w:pPr>
-      <w:bookmarkStart w:id="7" w:name="OLE_LINK5"/>
-      <w:bookmarkStart w:id="8" w:name="OLE_LINK6"/>
-      <w:bookmarkEnd w:id="5"/>
-      <w:bookmarkEnd w:id="6"/>
+      <w:bookmarkStart w:id="9" w:name="OLE_LINK5"/>
+      <w:bookmarkStart w:id="10" w:name="OLE_LINK6"/>
+      <w:bookmarkEnd w:id="7"/>
+      <w:bookmarkEnd w:id="8"/>
       <w:r>
         <w:rPr>
           <w:rFonts w:asciiTheme="majorHAnsi" w:hAnsiTheme="majorHAnsi"/>
@@ -2337,8 +2945,8 @@
         <w:t>mysql&gt; quit</w:t>
       </w:r>
     </w:p>
-    <w:bookmarkEnd w:id="7"/>
-    <w:bookmarkEnd w:id="8"/>
+    <w:bookmarkEnd w:id="9"/>
+    <w:bookmarkEnd w:id="10"/>
     <w:p>
       <w:pPr>
         <w:ind w:left="360"/>
@@ -2383,16 +2991,16 @@
         </w:rPr>
         <w:t xml:space="preserve">% mysql </w:t>
       </w:r>
-      <w:bookmarkStart w:id="9" w:name="OLE_LINK7"/>
-      <w:bookmarkStart w:id="10" w:name="OLE_LINK8"/>
+      <w:bookmarkStart w:id="11" w:name="OLE_LINK7"/>
+      <w:bookmarkStart w:id="12" w:name="OLE_LINK8"/>
       <w:r>
         <w:rPr>
           <w:rFonts w:asciiTheme="majorHAnsi" w:hAnsiTheme="majorHAnsi"/>
         </w:rPr>
         <w:t xml:space="preserve">MacPatchDB </w:t>
       </w:r>
-      <w:bookmarkEnd w:id="9"/>
-      <w:bookmarkEnd w:id="10"/>
+      <w:bookmarkEnd w:id="11"/>
+      <w:bookmarkEnd w:id="12"/>
       <w:r>
         <w:rPr>
           <w:rFonts w:asciiTheme="majorHAnsi" w:hAnsiTheme="majorHAnsi"/>
@@ -2461,7 +3069,7 @@
       <w:pPr>
         <w:pStyle w:val="Heading1"/>
       </w:pPr>
-      <w:bookmarkStart w:id="11" w:name="_Toc235678331"/>
+      <w:bookmarkStart w:id="13" w:name="_Toc265926465"/>
       <w:r>
         <w:t xml:space="preserve">Building </w:t>
       </w:r>
@@ -2471,7 +3079,7 @@
       <w:r>
         <w:t>MacPatch Server</w:t>
       </w:r>
-      <w:bookmarkEnd w:id="11"/>
+      <w:bookmarkEnd w:id="13"/>
     </w:p>
     <w:p>
       <w:pPr>
@@ -2691,11 +3299,11 @@
       <w:pPr>
         <w:pStyle w:val="Heading1"/>
       </w:pPr>
-      <w:bookmarkStart w:id="12" w:name="_Toc235678332"/>
+      <w:bookmarkStart w:id="14" w:name="_Toc265926466"/>
       <w:r>
         <w:t>Apple Software Update Server</w:t>
       </w:r>
-      <w:bookmarkEnd w:id="12"/>
+      <w:bookmarkEnd w:id="14"/>
     </w:p>
     <w:p>
       <w:pPr>
@@ -2752,14 +3360,14 @@
       <w:pPr>
         <w:pStyle w:val="Heading1"/>
       </w:pPr>
-      <w:bookmarkStart w:id="13" w:name="_Toc235678333"/>
+      <w:bookmarkStart w:id="15" w:name="_Toc265926467"/>
       <w:r>
         <w:t xml:space="preserve">Server </w:t>
       </w:r>
       <w:r>
         <w:t>Configuration</w:t>
       </w:r>
-      <w:bookmarkEnd w:id="13"/>
+      <w:bookmarkEnd w:id="15"/>
     </w:p>
     <w:p>
       <w:pPr>
@@ -2792,11 +3400,11 @@
       <w:pPr>
         <w:pStyle w:val="Heading3"/>
       </w:pPr>
-      <w:bookmarkStart w:id="14" w:name="_Toc235678334"/>
+      <w:bookmarkStart w:id="16" w:name="_Toc265926468"/>
       <w:r>
         <w:t>JAVA Check</w:t>
       </w:r>
-      <w:bookmarkEnd w:id="14"/>
+      <w:bookmarkEnd w:id="16"/>
     </w:p>
     <w:p/>
     <w:p>
@@ -2816,11 +3424,11 @@
       <w:pPr>
         <w:pStyle w:val="Heading3"/>
       </w:pPr>
-      <w:bookmarkStart w:id="15" w:name="_Toc235678335"/>
+      <w:bookmarkStart w:id="17" w:name="_Toc265926469"/>
       <w:r>
         <w:t>Server Configuration Steps</w:t>
       </w:r>
-      <w:bookmarkEnd w:id="15"/>
+      <w:bookmarkEnd w:id="17"/>
     </w:p>
     <w:p>
       <w:pPr>
@@ -2981,7 +3589,19 @@
         <w:rPr>
           <w:rFonts w:asciiTheme="majorHAnsi" w:hAnsiTheme="majorHAnsi"/>
         </w:rPr>
-        <w:t># /Library/MacPatch/Server/conf/scripts/addRemoteCert.sh –c "server.name.com 3269/636"</w:t>
+        <w:t># /Library/MacPatch/Serv</w:t>
+      </w:r>
+      <w:r>
+        <w:rPr>
+          <w:rFonts w:asciiTheme="majorHAnsi" w:hAnsiTheme="majorHAnsi"/>
+        </w:rPr>
+        <w:t>er/conf/scripts/addRemoteCert.py</w:t>
+      </w:r>
+      <w:r>
+        <w:rPr>
+          <w:rFonts w:asciiTheme="majorHAnsi" w:hAnsiTheme="majorHAnsi"/>
+        </w:rPr>
+        <w:t xml:space="preserve"> –c "server.name.com 3269/636"</w:t>
       </w:r>
       <w:r>
         <w:rPr>
@@ -3231,8 +3851,6 @@
         </w:rPr>
         <w:t>StartServices.py</w:t>
       </w:r>
-      <w:bookmarkStart w:id="16" w:name="_GoBack"/>
-      <w:bookmarkEnd w:id="16"/>
     </w:p>
     <w:p>
       <w:pPr>
@@ -3271,11 +3889,11 @@
       <w:pPr>
         <w:pStyle w:val="Heading3"/>
       </w:pPr>
-      <w:bookmarkStart w:id="17" w:name="_Toc235678336"/>
+      <w:bookmarkStart w:id="18" w:name="_Toc265926470"/>
       <w:r>
         <w:t>Download Content</w:t>
       </w:r>
-      <w:bookmarkEnd w:id="17"/>
+      <w:bookmarkEnd w:id="18"/>
     </w:p>
     <w:p>
       <w:pPr>
@@ -3339,8 +3957,8 @@
         </w:rPr>
         <w:t xml:space="preserve"># </w:t>
       </w:r>
-      <w:bookmarkStart w:id="18" w:name="OLE_LINK36"/>
-      <w:bookmarkStart w:id="19" w:name="OLE_LINK37"/>
+      <w:bookmarkStart w:id="19" w:name="OLE_LINK36"/>
+      <w:bookmarkStart w:id="20" w:name="OLE_LINK37"/>
       <w:r>
         <w:rPr>
           <w:rFonts w:asciiTheme="majorHAnsi" w:hAnsiTheme="majorHAnsi"/>
@@ -3374,8 +3992,8 @@
         <w:t>/Library/MacPatch/Server/conf/etc/gov.llnl.mp.patchloader.plist</w:t>
       </w:r>
     </w:p>
-    <w:bookmarkEnd w:id="18"/>
     <w:bookmarkEnd w:id="19"/>
+    <w:bookmarkEnd w:id="20"/>
     <w:p>
       <w:pPr>
         <w:rPr>
@@ -3462,8 +4080,8 @@
         </w:rPr>
         <w:t xml:space="preserve"># </w:t>
       </w:r>
-      <w:bookmarkStart w:id="20" w:name="OLE_LINK38"/>
-      <w:bookmarkStart w:id="21" w:name="OLE_LINK39"/>
+      <w:bookmarkStart w:id="21" w:name="OLE_LINK38"/>
+      <w:bookmarkStart w:id="22" w:name="OLE_LINK39"/>
       <w:r>
         <w:rPr>
           <w:rFonts w:asciiTheme="majorHAnsi" w:hAnsiTheme="majorHAnsi"/>
@@ -3526,8 +4144,8 @@
         </w:rPr>
         <w:t>gov.llnl.mpavdl.plist</w:t>
       </w:r>
-      <w:bookmarkEnd w:id="20"/>
       <w:bookmarkEnd w:id="21"/>
+      <w:bookmarkEnd w:id="22"/>
       <w:r>
         <w:br w:type="page"/>
       </w:r>
@@ -3539,11 +4157,11 @@
       <w:pPr>
         <w:pStyle w:val="Heading1"/>
       </w:pPr>
-      <w:bookmarkStart w:id="22" w:name="_Toc235678337"/>
+      <w:bookmarkStart w:id="23" w:name="_Toc265926471"/>
       <w:r>
         <w:t>Building the MacPatch Client Software</w:t>
       </w:r>
-      <w:bookmarkEnd w:id="22"/>
+      <w:bookmarkEnd w:id="23"/>
     </w:p>
     <w:p>
       <w:pPr>
@@ -4528,11 +5146,11 @@
       <w:pPr>
         <w:pStyle w:val="Heading1"/>
       </w:pPr>
-      <w:bookmarkStart w:id="23" w:name="_Toc235678338"/>
+      <w:bookmarkStart w:id="24" w:name="_Toc265926472"/>
       <w:r>
         <w:t>MacPatch Web Admin Setup</w:t>
       </w:r>
-      <w:bookmarkEnd w:id="23"/>
+      <w:bookmarkEnd w:id="24"/>
     </w:p>
     <w:p>
       <w:pPr>
@@ -6133,11 +6751,11 @@
       <w:pPr>
         <w:pStyle w:val="Heading1"/>
       </w:pPr>
-      <w:bookmarkStart w:id="24" w:name="_Toc235678339"/>
+      <w:bookmarkStart w:id="25" w:name="_Toc265926473"/>
       <w:r>
         <w:t>Backup</w:t>
       </w:r>
-      <w:bookmarkEnd w:id="24"/>
+      <w:bookmarkEnd w:id="25"/>
     </w:p>
     <w:p>
       <w:pPr>
@@ -6170,11 +6788,11 @@
       <w:pPr>
         <w:pStyle w:val="Heading2"/>
       </w:pPr>
-      <w:bookmarkStart w:id="25" w:name="_Toc235678340"/>
+      <w:bookmarkStart w:id="26" w:name="_Toc265926474"/>
       <w:r>
         <w:t>Backing Up The File System</w:t>
       </w:r>
-      <w:bookmarkEnd w:id="25"/>
+      <w:bookmarkEnd w:id="26"/>
     </w:p>
     <w:p>
       <w:pPr>
@@ -6220,11 +6838,11 @@
       <w:pPr>
         <w:pStyle w:val="Heading2"/>
       </w:pPr>
-      <w:bookmarkStart w:id="26" w:name="_Toc235678341"/>
+      <w:bookmarkStart w:id="27" w:name="_Toc265926475"/>
       <w:r>
         <w:t>Backing Up The Database</w:t>
       </w:r>
-      <w:bookmarkEnd w:id="26"/>
+      <w:bookmarkEnd w:id="27"/>
     </w:p>
     <w:p>
       <w:pPr>
@@ -6859,6 +7477,119 @@
     </w:lvl>
   </w:abstractNum>
   <w:abstractNum w:abstractNumId="2">
+    <w:nsid w:val="050A7DC7"/>
+    <w:multiLevelType w:val="hybridMultilevel"/>
+    <w:tmpl w:val="33DE4F5A"/>
+    <w:lvl w:ilvl="0" w:tplc="04090001">
+      <w:start w:val="1"/>
+      <w:numFmt w:val="bullet"/>
+      <w:lvlText w:val=""/>
+      <w:lvlJc w:val="left"/>
+      <w:pPr>
+        <w:ind w:left="720" w:hanging="360"/>
+      </w:pPr>
+      <w:rPr>
+        <w:rFonts w:ascii="Symbol" w:hAnsi="Symbol" w:hint="default"/>
+      </w:rPr>
+    </w:lvl>
+    <w:lvl w:ilvl="1" w:tplc="04090003" w:tentative="1">
+      <w:start w:val="1"/>
+      <w:numFmt w:val="bullet"/>
+      <w:lvlText w:val="o"/>
+      <w:lvlJc w:val="left"/>
+      <w:pPr>
+        <w:ind w:left="1440" w:hanging="360"/>
+      </w:pPr>
+      <w:rPr>
+        <w:rFonts w:ascii="Courier New" w:hAnsi="Courier New" w:hint="default"/>
+      </w:rPr>
+    </w:lvl>
+    <w:lvl w:ilvl="2" w:tplc="04090005" w:tentative="1">
+      <w:start w:val="1"/>
+      <w:numFmt w:val="bullet"/>
+      <w:lvlText w:val=""/>
+      <w:lvlJc w:val="left"/>
+      <w:pPr>
+        <w:ind w:left="2160" w:hanging="360"/>
+      </w:pPr>
+      <w:rPr>
+        <w:rFonts w:ascii="Wingdings" w:hAnsi="Wingdings" w:hint="default"/>
+      </w:rPr>
+    </w:lvl>
+    <w:lvl w:ilvl="3" w:tplc="04090001" w:tentative="1">
+      <w:start w:val="1"/>
+      <w:numFmt w:val="bullet"/>
+      <w:lvlText w:val=""/>
+      <w:lvlJc w:val="left"/>
+      <w:pPr>
+        <w:ind w:left="2880" w:hanging="360"/>
+      </w:pPr>
+      <w:rPr>
+        <w:rFonts w:ascii="Symbol" w:hAnsi="Symbol" w:hint="default"/>
+      </w:rPr>
+    </w:lvl>
+    <w:lvl w:ilvl="4" w:tplc="04090003" w:tentative="1">
+      <w:start w:val="1"/>
+      <w:numFmt w:val="bullet"/>
+      <w:lvlText w:val="o"/>
+      <w:lvlJc w:val="left"/>
+      <w:pPr>
+        <w:ind w:left="3600" w:hanging="360"/>
+      </w:pPr>
+      <w:rPr>
+        <w:rFonts w:ascii="Courier New" w:hAnsi="Courier New" w:hint="default"/>
+      </w:rPr>
+    </w:lvl>
+    <w:lvl w:ilvl="5" w:tplc="04090005" w:tentative="1">
+      <w:start w:val="1"/>
+      <w:numFmt w:val="bullet"/>
+      <w:lvlText w:val=""/>
+      <w:lvlJc w:val="left"/>
+      <w:pPr>
+        <w:ind w:left="4320" w:hanging="360"/>
+      </w:pPr>
+      <w:rPr>
+        <w:rFonts w:ascii="Wingdings" w:hAnsi="Wingdings" w:hint="default"/>
+      </w:rPr>
+    </w:lvl>
+    <w:lvl w:ilvl="6" w:tplc="04090001" w:tentative="1">
+      <w:start w:val="1"/>
+      <w:numFmt w:val="bullet"/>
+      <w:lvlText w:val=""/>
+      <w:lvlJc w:val="left"/>
+      <w:pPr>
+        <w:ind w:left="5040" w:hanging="360"/>
+      </w:pPr>
+      <w:rPr>
+        <w:rFonts w:ascii="Symbol" w:hAnsi="Symbol" w:hint="default"/>
+      </w:rPr>
+    </w:lvl>
+    <w:lvl w:ilvl="7" w:tplc="04090003" w:tentative="1">
+      <w:start w:val="1"/>
+      <w:numFmt w:val="bullet"/>
+      <w:lvlText w:val="o"/>
+      <w:lvlJc w:val="left"/>
+      <w:pPr>
+        <w:ind w:left="5760" w:hanging="360"/>
+      </w:pPr>
+      <w:rPr>
+        <w:rFonts w:ascii="Courier New" w:hAnsi="Courier New" w:hint="default"/>
+      </w:rPr>
+    </w:lvl>
+    <w:lvl w:ilvl="8" w:tplc="04090005" w:tentative="1">
+      <w:start w:val="1"/>
+      <w:numFmt w:val="bullet"/>
+      <w:lvlText w:val=""/>
+      <w:lvlJc w:val="left"/>
+      <w:pPr>
+        <w:ind w:left="6480" w:hanging="360"/>
+      </w:pPr>
+      <w:rPr>
+        <w:rFonts w:ascii="Wingdings" w:hAnsi="Wingdings" w:hint="default"/>
+      </w:rPr>
+    </w:lvl>
+  </w:abstractNum>
+  <w:abstractNum w:abstractNumId="3">
     <w:nsid w:val="07CF301D"/>
     <w:multiLevelType w:val="hybridMultilevel"/>
     <w:tmpl w:val="05A02EC6"/>
@@ -6971,7 +7702,7 @@
       </w:rPr>
     </w:lvl>
   </w:abstractNum>
-  <w:abstractNum w:abstractNumId="3">
+  <w:abstractNum w:abstractNumId="4">
     <w:nsid w:val="08EF65C4"/>
     <w:multiLevelType w:val="multilevel"/>
     <w:tmpl w:val="04090021"/>
@@ -7084,7 +7815,7 @@
       </w:rPr>
     </w:lvl>
   </w:abstractNum>
-  <w:abstractNum w:abstractNumId="4">
+  <w:abstractNum w:abstractNumId="5">
     <w:nsid w:val="0AEA6ED0"/>
     <w:multiLevelType w:val="hybridMultilevel"/>
     <w:tmpl w:val="EA263E70"/>
@@ -7197,7 +7928,7 @@
       </w:rPr>
     </w:lvl>
   </w:abstractNum>
-  <w:abstractNum w:abstractNumId="5">
+  <w:abstractNum w:abstractNumId="6">
     <w:nsid w:val="0BE213BA"/>
     <w:multiLevelType w:val="hybridMultilevel"/>
     <w:tmpl w:val="FDF40EF4"/>
@@ -7310,7 +8041,7 @@
       </w:rPr>
     </w:lvl>
   </w:abstractNum>
-  <w:abstractNum w:abstractNumId="6">
+  <w:abstractNum w:abstractNumId="7">
     <w:nsid w:val="14984272"/>
     <w:multiLevelType w:val="hybridMultilevel"/>
     <w:tmpl w:val="4F562778"/>
@@ -7396,7 +8127,120 @@
       </w:pPr>
     </w:lvl>
   </w:abstractNum>
-  <w:abstractNum w:abstractNumId="7">
+  <w:abstractNum w:abstractNumId="8">
+    <w:nsid w:val="1EC110D0"/>
+    <w:multiLevelType w:val="hybridMultilevel"/>
+    <w:tmpl w:val="548AAED2"/>
+    <w:lvl w:ilvl="0" w:tplc="04090001">
+      <w:start w:val="1"/>
+      <w:numFmt w:val="bullet"/>
+      <w:lvlText w:val=""/>
+      <w:lvlJc w:val="left"/>
+      <w:pPr>
+        <w:ind w:left="720" w:hanging="360"/>
+      </w:pPr>
+      <w:rPr>
+        <w:rFonts w:ascii="Symbol" w:hAnsi="Symbol" w:hint="default"/>
+      </w:rPr>
+    </w:lvl>
+    <w:lvl w:ilvl="1" w:tplc="04090003" w:tentative="1">
+      <w:start w:val="1"/>
+      <w:numFmt w:val="bullet"/>
+      <w:lvlText w:val="o"/>
+      <w:lvlJc w:val="left"/>
+      <w:pPr>
+        <w:ind w:left="1440" w:hanging="360"/>
+      </w:pPr>
+      <w:rPr>
+        <w:rFonts w:ascii="Courier New" w:hAnsi="Courier New" w:hint="default"/>
+      </w:rPr>
+    </w:lvl>
+    <w:lvl w:ilvl="2" w:tplc="04090005" w:tentative="1">
+      <w:start w:val="1"/>
+      <w:numFmt w:val="bullet"/>
+      <w:lvlText w:val=""/>
+      <w:lvlJc w:val="left"/>
+      <w:pPr>
+        <w:ind w:left="2160" w:hanging="360"/>
+      </w:pPr>
+      <w:rPr>
+        <w:rFonts w:ascii="Wingdings" w:hAnsi="Wingdings" w:hint="default"/>
+      </w:rPr>
+    </w:lvl>
+    <w:lvl w:ilvl="3" w:tplc="04090001" w:tentative="1">
+      <w:start w:val="1"/>
+      <w:numFmt w:val="bullet"/>
+      <w:lvlText w:val=""/>
+      <w:lvlJc w:val="left"/>
+      <w:pPr>
+        <w:ind w:left="2880" w:hanging="360"/>
+      </w:pPr>
+      <w:rPr>
+        <w:rFonts w:ascii="Symbol" w:hAnsi="Symbol" w:hint="default"/>
+      </w:rPr>
+    </w:lvl>
+    <w:lvl w:ilvl="4" w:tplc="04090003" w:tentative="1">
+      <w:start w:val="1"/>
+      <w:numFmt w:val="bullet"/>
+      <w:lvlText w:val="o"/>
+      <w:lvlJc w:val="left"/>
+      <w:pPr>
+        <w:ind w:left="3600" w:hanging="360"/>
+      </w:pPr>
+      <w:rPr>
+        <w:rFonts w:ascii="Courier New" w:hAnsi="Courier New" w:hint="default"/>
+      </w:rPr>
+    </w:lvl>
+    <w:lvl w:ilvl="5" w:tplc="04090005" w:tentative="1">
+      <w:start w:val="1"/>
+      <w:numFmt w:val="bullet"/>
+      <w:lvlText w:val=""/>
+      <w:lvlJc w:val="left"/>
+      <w:pPr>
+        <w:ind w:left="4320" w:hanging="360"/>
+      </w:pPr>
+      <w:rPr>
+        <w:rFonts w:ascii="Wingdings" w:hAnsi="Wingdings" w:hint="default"/>
+      </w:rPr>
+    </w:lvl>
+    <w:lvl w:ilvl="6" w:tplc="04090001" w:tentative="1">
+      <w:start w:val="1"/>
+      <w:numFmt w:val="bullet"/>
+      <w:lvlText w:val=""/>
+      <w:lvlJc w:val="left"/>
+      <w:pPr>
+        <w:ind w:left="5040" w:hanging="360"/>
+      </w:pPr>
+      <w:rPr>
+        <w:rFonts w:ascii="Symbol" w:hAnsi="Symbol" w:hint="default"/>
+      </w:rPr>
+    </w:lvl>
+    <w:lvl w:ilvl="7" w:tplc="04090003" w:tentative="1">
+      <w:start w:val="1"/>
+      <w:numFmt w:val="bullet"/>
+      <w:lvlText w:val="o"/>
+      <w:lvlJc w:val="left"/>
+      <w:pPr>
+        <w:ind w:left="5760" w:hanging="360"/>
+      </w:pPr>
+      <w:rPr>
+        <w:rFonts w:ascii="Courier New" w:hAnsi="Courier New" w:hint="default"/>
+      </w:rPr>
+    </w:lvl>
+    <w:lvl w:ilvl="8" w:tplc="04090005" w:tentative="1">
+      <w:start w:val="1"/>
+      <w:numFmt w:val="bullet"/>
+      <w:lvlText w:val=""/>
+      <w:lvlJc w:val="left"/>
+      <w:pPr>
+        <w:ind w:left="6480" w:hanging="360"/>
+      </w:pPr>
+      <w:rPr>
+        <w:rFonts w:ascii="Wingdings" w:hAnsi="Wingdings" w:hint="default"/>
+      </w:rPr>
+    </w:lvl>
+  </w:abstractNum>
+  <w:abstractNum w:abstractNumId="9">
     <w:nsid w:val="2ABB0085"/>
     <w:multiLevelType w:val="hybridMultilevel"/>
     <w:tmpl w:val="401A9286"/>
@@ -7509,7 +8353,7 @@
       </w:rPr>
     </w:lvl>
   </w:abstractNum>
-  <w:abstractNum w:abstractNumId="8">
+  <w:abstractNum w:abstractNumId="10">
     <w:nsid w:val="36C42A11"/>
     <w:multiLevelType w:val="multilevel"/>
     <w:tmpl w:val="04090021"/>
@@ -7622,7 +8466,7 @@
       </w:rPr>
     </w:lvl>
   </w:abstractNum>
-  <w:abstractNum w:abstractNumId="9">
+  <w:abstractNum w:abstractNumId="11">
     <w:nsid w:val="396815D7"/>
     <w:multiLevelType w:val="hybridMultilevel"/>
     <w:tmpl w:val="00F62680"/>
@@ -7715,7 +8559,7 @@
       </w:pPr>
     </w:lvl>
   </w:abstractNum>
-  <w:abstractNum w:abstractNumId="10">
+  <w:abstractNum w:abstractNumId="12">
     <w:nsid w:val="3E9C3304"/>
     <w:multiLevelType w:val="hybridMultilevel"/>
     <w:tmpl w:val="D8AE442A"/>
@@ -7828,7 +8672,120 @@
       </w:rPr>
     </w:lvl>
   </w:abstractNum>
-  <w:abstractNum w:abstractNumId="11">
+  <w:abstractNum w:abstractNumId="13">
+    <w:nsid w:val="48CD2534"/>
+    <w:multiLevelType w:val="hybridMultilevel"/>
+    <w:tmpl w:val="CAE2F9CC"/>
+    <w:lvl w:ilvl="0" w:tplc="04090001">
+      <w:start w:val="1"/>
+      <w:numFmt w:val="bullet"/>
+      <w:lvlText w:val=""/>
+      <w:lvlJc w:val="left"/>
+      <w:pPr>
+        <w:ind w:left="720" w:hanging="360"/>
+      </w:pPr>
+      <w:rPr>
+        <w:rFonts w:ascii="Symbol" w:hAnsi="Symbol" w:hint="default"/>
+      </w:rPr>
+    </w:lvl>
+    <w:lvl w:ilvl="1" w:tplc="04090003">
+      <w:start w:val="1"/>
+      <w:numFmt w:val="bullet"/>
+      <w:lvlText w:val="o"/>
+      <w:lvlJc w:val="left"/>
+      <w:pPr>
+        <w:ind w:left="1440" w:hanging="360"/>
+      </w:pPr>
+      <w:rPr>
+        <w:rFonts w:ascii="Courier New" w:hAnsi="Courier New" w:hint="default"/>
+      </w:rPr>
+    </w:lvl>
+    <w:lvl w:ilvl="2" w:tplc="04090005" w:tentative="1">
+      <w:start w:val="1"/>
+      <w:numFmt w:val="bullet"/>
+      <w:lvlText w:val=""/>
+      <w:lvlJc w:val="left"/>
+      <w:pPr>
+        <w:ind w:left="2160" w:hanging="360"/>
+      </w:pPr>
+      <w:rPr>
+        <w:rFonts w:ascii="Wingdings" w:hAnsi="Wingdings" w:hint="default"/>
+      </w:rPr>
+    </w:lvl>
+    <w:lvl w:ilvl="3" w:tplc="04090001" w:tentative="1">
+      <w:start w:val="1"/>
+      <w:numFmt w:val="bullet"/>
+      <w:lvlText w:val=""/>
+      <w:lvlJc w:val="left"/>
+      <w:pPr>
+        <w:ind w:left="2880" w:hanging="360"/>
+      </w:pPr>
+      <w:rPr>
+        <w:rFonts w:ascii="Symbol" w:hAnsi="Symbol" w:hint="default"/>
+      </w:rPr>
+    </w:lvl>
+    <w:lvl w:ilvl="4" w:tplc="04090003" w:tentative="1">
+      <w:start w:val="1"/>
+      <w:numFmt w:val="bullet"/>
+      <w:lvlText w:val="o"/>
+      <w:lvlJc w:val="left"/>
+      <w:pPr>
+        <w:ind w:left="3600" w:hanging="360"/>
+      </w:pPr>
+      <w:rPr>
+        <w:rFonts w:ascii="Courier New" w:hAnsi="Courier New" w:hint="default"/>
+      </w:rPr>
+    </w:lvl>
+    <w:lvl w:ilvl="5" w:tplc="04090005" w:tentative="1">
+      <w:start w:val="1"/>
+      <w:numFmt w:val="bullet"/>
+      <w:lvlText w:val=""/>
+      <w:lvlJc w:val="left"/>
+      <w:pPr>
+        <w:ind w:left="4320" w:hanging="360"/>
+      </w:pPr>
+      <w:rPr>
+        <w:rFonts w:ascii="Wingdings" w:hAnsi="Wingdings" w:hint="default"/>
+      </w:rPr>
+    </w:lvl>
+    <w:lvl w:ilvl="6" w:tplc="04090001" w:tentative="1">
+      <w:start w:val="1"/>
+      <w:numFmt w:val="bullet"/>
+      <w:lvlText w:val=""/>
+      <w:lvlJc w:val="left"/>
+      <w:pPr>
+        <w:ind w:left="5040" w:hanging="360"/>
+      </w:pPr>
+      <w:rPr>
+        <w:rFonts w:ascii="Symbol" w:hAnsi="Symbol" w:hint="default"/>
+      </w:rPr>
+    </w:lvl>
+    <w:lvl w:ilvl="7" w:tplc="04090003" w:tentative="1">
+      <w:start w:val="1"/>
+      <w:numFmt w:val="bullet"/>
+      <w:lvlText w:val="o"/>
+      <w:lvlJc w:val="left"/>
+      <w:pPr>
+        <w:ind w:left="5760" w:hanging="360"/>
+      </w:pPr>
+      <w:rPr>
+        <w:rFonts w:ascii="Courier New" w:hAnsi="Courier New" w:hint="default"/>
+      </w:rPr>
+    </w:lvl>
+    <w:lvl w:ilvl="8" w:tplc="04090005" w:tentative="1">
+      <w:start w:val="1"/>
+      <w:numFmt w:val="bullet"/>
+      <w:lvlText w:val=""/>
+      <w:lvlJc w:val="left"/>
+      <w:pPr>
+        <w:ind w:left="6480" w:hanging="360"/>
+      </w:pPr>
+      <w:rPr>
+        <w:rFonts w:ascii="Wingdings" w:hAnsi="Wingdings" w:hint="default"/>
+      </w:rPr>
+    </w:lvl>
+  </w:abstractNum>
+  <w:abstractNum w:abstractNumId="14">
     <w:nsid w:val="4D7137DB"/>
     <w:multiLevelType w:val="hybridMultilevel"/>
     <w:tmpl w:val="2DEAD336"/>
@@ -7940,7 +8897,7 @@
       </w:rPr>
     </w:lvl>
   </w:abstractNum>
-  <w:abstractNum w:abstractNumId="12">
+  <w:abstractNum w:abstractNumId="15">
     <w:nsid w:val="56913D40"/>
     <w:multiLevelType w:val="multilevel"/>
     <w:tmpl w:val="04090021"/>
@@ -8053,7 +9010,7 @@
       </w:rPr>
     </w:lvl>
   </w:abstractNum>
-  <w:abstractNum w:abstractNumId="13">
+  <w:abstractNum w:abstractNumId="16">
     <w:nsid w:val="629E062B"/>
     <w:multiLevelType w:val="hybridMultilevel"/>
     <w:tmpl w:val="5D84E356"/>
@@ -8142,7 +9099,7 @@
       </w:pPr>
     </w:lvl>
   </w:abstractNum>
-  <w:abstractNum w:abstractNumId="14">
+  <w:abstractNum w:abstractNumId="17">
     <w:nsid w:val="64A73167"/>
     <w:multiLevelType w:val="hybridMultilevel"/>
     <w:tmpl w:val="733C24C8"/>
@@ -8231,7 +9188,7 @@
       </w:pPr>
     </w:lvl>
   </w:abstractNum>
-  <w:abstractNum w:abstractNumId="15">
+  <w:abstractNum w:abstractNumId="18">
     <w:nsid w:val="66F17C94"/>
     <w:multiLevelType w:val="hybridMultilevel"/>
     <w:tmpl w:val="4F562778"/>
@@ -8317,7 +9274,7 @@
       </w:pPr>
     </w:lvl>
   </w:abstractNum>
-  <w:abstractNum w:abstractNumId="16">
+  <w:abstractNum w:abstractNumId="19">
     <w:nsid w:val="6A382A9A"/>
     <w:multiLevelType w:val="hybridMultilevel"/>
     <w:tmpl w:val="2E0AA576"/>
@@ -8430,7 +9387,7 @@
       </w:rPr>
     </w:lvl>
   </w:abstractNum>
-  <w:abstractNum w:abstractNumId="17">
+  <w:abstractNum w:abstractNumId="20">
     <w:nsid w:val="7A8464E2"/>
     <w:multiLevelType w:val="hybridMultilevel"/>
     <w:tmpl w:val="1B607C90"/>
@@ -8544,58 +9501,67 @@
     </w:lvl>
   </w:abstractNum>
   <w:num w:numId="1">
-    <w:abstractNumId w:val="11"/>
+    <w:abstractNumId w:val="14"/>
   </w:num>
   <w:num w:numId="2">
-    <w:abstractNumId w:val="2"/>
+    <w:abstractNumId w:val="3"/>
   </w:num>
   <w:num w:numId="3">
     <w:abstractNumId w:val="0"/>
   </w:num>
   <w:num w:numId="4">
+    <w:abstractNumId w:val="20"/>
+  </w:num>
+  <w:num w:numId="5">
+    <w:abstractNumId w:val="16"/>
+  </w:num>
+  <w:num w:numId="6">
     <w:abstractNumId w:val="17"/>
   </w:num>
-  <w:num w:numId="5">
-    <w:abstractNumId w:val="13"/>
-  </w:num>
-  <w:num w:numId="6">
-    <w:abstractNumId w:val="14"/>
-  </w:num>
   <w:num w:numId="7">
-    <w:abstractNumId w:val="5"/>
+    <w:abstractNumId w:val="6"/>
   </w:num>
   <w:num w:numId="8">
-    <w:abstractNumId w:val="15"/>
+    <w:abstractNumId w:val="18"/>
   </w:num>
   <w:num w:numId="9">
-    <w:abstractNumId w:val="6"/>
+    <w:abstractNumId w:val="7"/>
   </w:num>
   <w:num w:numId="10">
-    <w:abstractNumId w:val="16"/>
+    <w:abstractNumId w:val="19"/>
   </w:num>
   <w:num w:numId="11">
-    <w:abstractNumId w:val="9"/>
+    <w:abstractNumId w:val="11"/>
   </w:num>
   <w:num w:numId="12">
     <w:abstractNumId w:val="1"/>
   </w:num>
   <w:num w:numId="13">
+    <w:abstractNumId w:val="12"/>
+  </w:num>
+  <w:num w:numId="14">
+    <w:abstractNumId w:val="5"/>
+  </w:num>
+  <w:num w:numId="15">
+    <w:abstractNumId w:val="9"/>
+  </w:num>
+  <w:num w:numId="16">
+    <w:abstractNumId w:val="4"/>
+  </w:num>
+  <w:num w:numId="17">
     <w:abstractNumId w:val="10"/>
   </w:num>
-  <w:num w:numId="14">
-    <w:abstractNumId w:val="4"/>
+  <w:num w:numId="18">
+    <w:abstractNumId w:val="15"/>
   </w:num>
-  <w:num w:numId="15">
-    <w:abstractNumId w:val="7"/>
+  <w:num w:numId="19">
+    <w:abstractNumId w:val="2"/>
   </w:num>
-  <w:num w:numId="16">
-    <w:abstractNumId w:val="3"/>
-  </w:num>
-  <w:num w:numId="17">
+  <w:num w:numId="20">
     <w:abstractNumId w:val="8"/>
   </w:num>
-  <w:num w:numId="18">
-    <w:abstractNumId w:val="12"/>
+  <w:num w:numId="21">
+    <w:abstractNumId w:val="13"/>
   </w:num>
 </w:numbering>
 </file>
@@ -8895,7 +9861,6 @@
   <w:style w:type="character" w:default="1" w:styleId="DefaultParagraphFont">
     <w:name w:val="Default Paragraph Font"/>
     <w:uiPriority w:val="1"/>
-    <w:semiHidden/>
     <w:unhideWhenUsed/>
   </w:style>
   <w:style w:type="table" w:default="1" w:styleId="TableNormal">
@@ -9658,7 +10623,6 @@
   <w:style w:type="character" w:default="1" w:styleId="DefaultParagraphFont">
     <w:name w:val="Default Paragraph Font"/>
     <w:uiPriority w:val="1"/>
-    <w:semiHidden/>
     <w:unhideWhenUsed/>
   </w:style>
   <w:style w:type="table" w:default="1" w:styleId="TableNormal">
@@ -10207,7 +11171,7 @@
     <w:charset w:val="4E"/>
     <w:family w:val="auto"/>
     <w:pitch w:val="variable"/>
-    <w:sig w:usb0="00000001" w:usb1="08070000" w:usb2="00000010" w:usb3="00000000" w:csb0="00020000" w:csb1="00000000"/>
+    <w:sig w:usb0="E00002FF" w:usb1="6AC7FDFB" w:usb2="00000012" w:usb3="00000000" w:csb0="0002009F" w:csb1="00000000"/>
   </w:font>
   <w:font w:name="Helvetica">
     <w:panose1 w:val="00000000000000000000"/>
@@ -10227,7 +11191,7 @@
     <w:charset w:val="4E"/>
     <w:family w:val="auto"/>
     <w:pitch w:val="variable"/>
-    <w:sig w:usb0="00000001" w:usb1="08070000" w:usb2="00000010" w:usb3="00000000" w:csb0="00020000" w:csb1="00000000"/>
+    <w:sig w:usb0="E00002FF" w:usb1="6AC7FDFB" w:usb2="00000012" w:usb3="00000000" w:csb0="0002009F" w:csb1="00000000"/>
   </w:font>
   <w:font w:name="Lucida Grande">
     <w:panose1 w:val="020B0600040502020204"/>
@@ -11107,7 +12071,7 @@
 </file>
 
 <file path=customXml/itemProps1.xml><?xml version="1.0" encoding="utf-8"?>
-<ds:datastoreItem xmlns:ds="http://schemas.openxmlformats.org/officeDocument/2006/customXml" ds:itemID="{EDA1CCD5-B566-B047-8A48-BAA0C7480454}">
+<ds:datastoreItem xmlns:ds="http://schemas.openxmlformats.org/officeDocument/2006/customXml" ds:itemID="{F615BF4A-48DE-E24E-B996-E6EB0C66AAE4}">
   <ds:schemaRefs>
     <ds:schemaRef ds:uri="http://schemas.openxmlformats.org/officeDocument/2006/bibliography"/>
   </ds:schemaRefs>

</xml_diff>

<commit_message>
Fixed Linux Startup Scripts
</commit_message>
<xml_diff>
--- a/docs/MacPatch – Server Install.docx
+++ b/docs/MacPatch – Server Install.docx
@@ -23,6 +23,11 @@
           <w:dataBinding w:prefixMappings="xmlns:ns0='http://purl.org/dc/elements/1.1/' xmlns:ns1='http://schemas.openxmlformats.org/package/2006/metadata/core-properties' " w:xpath="/ns1:coreProperties[1]/ns0:title[1]" w:storeItemID="{6C3C8BC8-F283-45AE-878A-BAB7291924A1}"/>
           <w:text/>
         </w:sdtPr>
+        <w:sdtEndPr>
+          <w:rPr>
+            <w:rStyle w:val="TitleChar"/>
+          </w:rPr>
+        </w:sdtEndPr>
         <w:sdtContent>
           <w:r>
             <w:rPr>
@@ -1846,8 +1851,6 @@
         </w:rPr>
         <w:t>sudo apt-get install openjdk-7-jdk</w:t>
       </w:r>
-      <w:bookmarkStart w:id="2" w:name="_GoBack"/>
-      <w:bookmarkEnd w:id="2"/>
     </w:p>
     <w:p>
       <w:pPr>
@@ -2254,7 +2257,7 @@
           <w:szCs w:val="32"/>
         </w:rPr>
       </w:pPr>
-      <w:bookmarkStart w:id="3" w:name="_Toc265926463"/>
+      <w:bookmarkStart w:id="2" w:name="_Toc265926463"/>
       <w:r>
         <w:br w:type="page"/>
       </w:r>
@@ -2269,7 +2272,7 @@
       <w:r>
         <w:t xml:space="preserve"> for Mac OS X</w:t>
       </w:r>
-      <w:bookmarkEnd w:id="3"/>
+      <w:bookmarkEnd w:id="2"/>
     </w:p>
     <w:p>
       <w:pPr>
@@ -2494,11 +2497,11 @@
       <w:pPr>
         <w:pStyle w:val="Heading1"/>
       </w:pPr>
-      <w:bookmarkStart w:id="4" w:name="_Toc265926464"/>
+      <w:bookmarkStart w:id="3" w:name="_Toc265926464"/>
       <w:r>
         <w:t>MacPatch Database</w:t>
       </w:r>
-      <w:bookmarkEnd w:id="4"/>
+      <w:bookmarkEnd w:id="3"/>
     </w:p>
     <w:p>
       <w:pPr>
@@ -2652,18 +2655,18 @@
           <w:rFonts w:asciiTheme="majorHAnsi" w:hAnsiTheme="majorHAnsi"/>
         </w:rPr>
       </w:pPr>
-      <w:bookmarkStart w:id="5" w:name="OLE_LINK3"/>
-      <w:bookmarkStart w:id="6" w:name="OLE_LINK4"/>
-      <w:bookmarkStart w:id="7" w:name="OLE_LINK1"/>
-      <w:bookmarkStart w:id="8" w:name="OLE_LINK2"/>
+      <w:bookmarkStart w:id="4" w:name="OLE_LINK3"/>
+      <w:bookmarkStart w:id="5" w:name="OLE_LINK4"/>
+      <w:bookmarkStart w:id="6" w:name="OLE_LINK1"/>
+      <w:bookmarkStart w:id="7" w:name="OLE_LINK2"/>
       <w:r>
         <w:rPr>
           <w:rFonts w:asciiTheme="majorHAnsi" w:hAnsiTheme="majorHAnsi"/>
         </w:rPr>
         <w:t>mysql&gt; CREATE DATABASE MacPatchDB;</w:t>
       </w:r>
+      <w:bookmarkEnd w:id="4"/>
       <w:bookmarkEnd w:id="5"/>
-      <w:bookmarkEnd w:id="6"/>
     </w:p>
     <w:p>
       <w:pPr>
@@ -2701,10 +2704,10 @@
           <w:rFonts w:asciiTheme="majorHAnsi" w:hAnsiTheme="majorHAnsi"/>
         </w:rPr>
       </w:pPr>
-      <w:bookmarkStart w:id="9" w:name="OLE_LINK5"/>
-      <w:bookmarkStart w:id="10" w:name="OLE_LINK6"/>
+      <w:bookmarkStart w:id="8" w:name="OLE_LINK5"/>
+      <w:bookmarkStart w:id="9" w:name="OLE_LINK6"/>
+      <w:bookmarkEnd w:id="6"/>
       <w:bookmarkEnd w:id="7"/>
-      <w:bookmarkEnd w:id="8"/>
       <w:r>
         <w:rPr>
           <w:rFonts w:asciiTheme="majorHAnsi" w:hAnsiTheme="majorHAnsi"/>
@@ -2945,8 +2948,8 @@
         <w:t>mysql&gt; quit</w:t>
       </w:r>
     </w:p>
+    <w:bookmarkEnd w:id="8"/>
     <w:bookmarkEnd w:id="9"/>
-    <w:bookmarkEnd w:id="10"/>
     <w:p>
       <w:pPr>
         <w:ind w:left="360"/>
@@ -2991,16 +2994,16 @@
         </w:rPr>
         <w:t xml:space="preserve">% mysql </w:t>
       </w:r>
-      <w:bookmarkStart w:id="11" w:name="OLE_LINK7"/>
-      <w:bookmarkStart w:id="12" w:name="OLE_LINK8"/>
+      <w:bookmarkStart w:id="10" w:name="OLE_LINK7"/>
+      <w:bookmarkStart w:id="11" w:name="OLE_LINK8"/>
       <w:r>
         <w:rPr>
           <w:rFonts w:asciiTheme="majorHAnsi" w:hAnsiTheme="majorHAnsi"/>
         </w:rPr>
         <w:t xml:space="preserve">MacPatchDB </w:t>
       </w:r>
+      <w:bookmarkEnd w:id="10"/>
       <w:bookmarkEnd w:id="11"/>
-      <w:bookmarkEnd w:id="12"/>
       <w:r>
         <w:rPr>
           <w:rFonts w:asciiTheme="majorHAnsi" w:hAnsiTheme="majorHAnsi"/>
@@ -3069,7 +3072,7 @@
       <w:pPr>
         <w:pStyle w:val="Heading1"/>
       </w:pPr>
-      <w:bookmarkStart w:id="13" w:name="_Toc265926465"/>
+      <w:bookmarkStart w:id="12" w:name="_Toc265926465"/>
       <w:r>
         <w:t xml:space="preserve">Building </w:t>
       </w:r>
@@ -3079,7 +3082,7 @@
       <w:r>
         <w:t>MacPatch Server</w:t>
       </w:r>
-      <w:bookmarkEnd w:id="13"/>
+      <w:bookmarkEnd w:id="12"/>
     </w:p>
     <w:p>
       <w:pPr>
@@ -3299,10 +3302,74 @@
       <w:pPr>
         <w:pStyle w:val="Heading1"/>
       </w:pPr>
-      <w:bookmarkStart w:id="14" w:name="_Toc265926466"/>
+      <w:bookmarkStart w:id="13" w:name="_Toc265926466"/>
       <w:r>
         <w:t>Apple Software Update Server</w:t>
       </w:r>
+      <w:bookmarkEnd w:id="13"/>
+    </w:p>
+    <w:p>
+      <w:pPr>
+        <w:rPr>
+          <w:rFonts w:asciiTheme="majorHAnsi" w:hAnsiTheme="majorHAnsi"/>
+        </w:rPr>
+      </w:pPr>
+    </w:p>
+    <w:p>
+      <w:pPr>
+        <w:rPr>
+          <w:rFonts w:asciiTheme="majorHAnsi" w:hAnsiTheme="majorHAnsi"/>
+        </w:rPr>
+      </w:pPr>
+      <w:r>
+        <w:rPr>
+          <w:rFonts w:asciiTheme="majorHAnsi" w:hAnsiTheme="majorHAnsi"/>
+        </w:rPr>
+        <w:t>The MacPatch server environment can be us</w:t>
+      </w:r>
+      <w:r>
+        <w:rPr>
+          <w:rFonts w:asciiTheme="majorHAnsi" w:hAnsiTheme="majorHAnsi"/>
+        </w:rPr>
+        <w:t xml:space="preserve">ed with or without setting up your own Apple SoftwareUpdate server. By default all Apple Software Updates will be downloaded from Apple's servers. </w:t>
+      </w:r>
+    </w:p>
+    <w:p>
+      <w:pPr>
+        <w:rPr>
+          <w:rFonts w:asciiTheme="majorHAnsi" w:hAnsiTheme="majorHAnsi"/>
+        </w:rPr>
+      </w:pPr>
+      <w:r>
+        <w:rPr>
+          <w:rFonts w:asciiTheme="majorHAnsi" w:hAnsiTheme="majorHAnsi"/>
+        </w:rPr>
+        <w:t>If you choose to run your own Apple SoftwareUpdate server it is recommended to install it on a separate server. Also, if you plan on enabling and disabling patches/updates on the Apple SoftwarUpdate server you need to change the CatalogURL's in the "</w:t>
+      </w:r>
+      <w:r>
+        <w:rPr>
+          <w:rFonts w:asciiTheme="majorHAnsi" w:hAnsiTheme="majorHAnsi"/>
+        </w:rPr>
+        <w:t>gov.llnl.mp.patchloader.plist</w:t>
+      </w:r>
+      <w:r>
+        <w:rPr>
+          <w:rFonts w:asciiTheme="majorHAnsi" w:hAnsiTheme="majorHAnsi"/>
+        </w:rPr>
+        <w:t xml:space="preserve">" on the MacPatch server. </w:t>
+      </w:r>
+    </w:p>
+    <w:p>
+      <w:pPr>
+        <w:pStyle w:val="Heading1"/>
+      </w:pPr>
+      <w:bookmarkStart w:id="14" w:name="_Toc265926467"/>
+      <w:r>
+        <w:t xml:space="preserve">Server </w:t>
+      </w:r>
+      <w:r>
+        <w:t>Configuration</w:t>
+      </w:r>
       <w:bookmarkEnd w:id="14"/>
     </w:p>
     <w:p>
@@ -3322,113 +3389,49 @@
         <w:rPr>
           <w:rFonts w:asciiTheme="majorHAnsi" w:hAnsiTheme="majorHAnsi"/>
         </w:rPr>
-        <w:t>The MacPatch server environment can be us</w:t>
-      </w:r>
-      <w:r>
-        <w:rPr>
-          <w:rFonts w:asciiTheme="majorHAnsi" w:hAnsiTheme="majorHAnsi"/>
-        </w:rPr>
-        <w:t xml:space="preserve">ed with or without setting up your own Apple SoftwareUpdate server. By default all Apple Software Updates will be downloaded from Apple's servers. </w:t>
-      </w:r>
-    </w:p>
-    <w:p>
-      <w:pPr>
-        <w:rPr>
-          <w:rFonts w:asciiTheme="majorHAnsi" w:hAnsiTheme="majorHAnsi"/>
-        </w:rPr>
-      </w:pPr>
-      <w:r>
-        <w:rPr>
-          <w:rFonts w:asciiTheme="majorHAnsi" w:hAnsiTheme="majorHAnsi"/>
-        </w:rPr>
-        <w:t>If you choose to run your own Apple SoftwareUpdate server it is recommended to install it on a separate server. Also, if you plan on enabling and disabling patches/updates on the Apple SoftwarUpdate server you need to change the CatalogURL's in the "</w:t>
-      </w:r>
-      <w:r>
-        <w:rPr>
-          <w:rFonts w:asciiTheme="majorHAnsi" w:hAnsiTheme="majorHAnsi"/>
-        </w:rPr>
-        <w:t>gov.llnl.mp.patchloader.plist</w:t>
-      </w:r>
-      <w:r>
-        <w:rPr>
-          <w:rFonts w:asciiTheme="majorHAnsi" w:hAnsiTheme="majorHAnsi"/>
-        </w:rPr>
-        <w:t xml:space="preserve">" on the MacPatch server. </w:t>
-      </w:r>
-    </w:p>
-    <w:p>
-      <w:pPr>
-        <w:pStyle w:val="Heading1"/>
-      </w:pPr>
-      <w:bookmarkStart w:id="15" w:name="_Toc265926467"/>
-      <w:r>
-        <w:t xml:space="preserve">Server </w:t>
-      </w:r>
-      <w:r>
-        <w:t>Configuration</w:t>
+        <w:t>The master MacPatch server requires that several components be setup and configured for the environment to work properly.</w:t>
+      </w:r>
+    </w:p>
+    <w:p>
+      <w:pPr>
+        <w:rPr>
+          <w:rFonts w:asciiTheme="majorHAnsi" w:hAnsiTheme="majorHAnsi"/>
+        </w:rPr>
+      </w:pPr>
+    </w:p>
+    <w:p>
+      <w:pPr>
+        <w:pStyle w:val="Heading3"/>
+      </w:pPr>
+      <w:bookmarkStart w:id="15" w:name="_Toc265926468"/>
+      <w:r>
+        <w:t>JAVA Check</w:t>
       </w:r>
       <w:bookmarkEnd w:id="15"/>
     </w:p>
-    <w:p>
-      <w:pPr>
-        <w:rPr>
-          <w:rFonts w:asciiTheme="majorHAnsi" w:hAnsiTheme="majorHAnsi"/>
-        </w:rPr>
-      </w:pPr>
-    </w:p>
-    <w:p>
-      <w:pPr>
-        <w:rPr>
-          <w:rFonts w:asciiTheme="majorHAnsi" w:hAnsiTheme="majorHAnsi"/>
-        </w:rPr>
-      </w:pPr>
-      <w:r>
-        <w:rPr>
-          <w:rFonts w:asciiTheme="majorHAnsi" w:hAnsiTheme="majorHAnsi"/>
-        </w:rPr>
-        <w:t>The master MacPatch server requires that several components be setup and configured for the environment to work properly.</w:t>
-      </w:r>
-    </w:p>
-    <w:p>
-      <w:pPr>
-        <w:rPr>
-          <w:rFonts w:asciiTheme="majorHAnsi" w:hAnsiTheme="majorHAnsi"/>
-        </w:rPr>
-      </w:pPr>
+    <w:p/>
+    <w:p>
+      <w:pPr>
+        <w:rPr>
+          <w:rFonts w:asciiTheme="majorHAnsi" w:hAnsiTheme="majorHAnsi"/>
+        </w:rPr>
+      </w:pPr>
+      <w:r>
+        <w:rPr>
+          <w:rFonts w:asciiTheme="majorHAnsi" w:hAnsiTheme="majorHAnsi"/>
+        </w:rPr>
+        <w:t>Before any of the services are configured and launched now is the right time to make sure JAVA is installed. The best way to do this is to run " java -version" from the Terminal.app. If it's not installed the OS will prompt you to install it.</w:t>
+      </w:r>
     </w:p>
     <w:p>
       <w:pPr>
         <w:pStyle w:val="Heading3"/>
       </w:pPr>
-      <w:bookmarkStart w:id="16" w:name="_Toc265926468"/>
-      <w:r>
-        <w:t>JAVA Check</w:t>
+      <w:bookmarkStart w:id="16" w:name="_Toc265926469"/>
+      <w:r>
+        <w:t>Server Configuration Steps</w:t>
       </w:r>
       <w:bookmarkEnd w:id="16"/>
-    </w:p>
-    <w:p/>
-    <w:p>
-      <w:pPr>
-        <w:rPr>
-          <w:rFonts w:asciiTheme="majorHAnsi" w:hAnsiTheme="majorHAnsi"/>
-        </w:rPr>
-      </w:pPr>
-      <w:r>
-        <w:rPr>
-          <w:rFonts w:asciiTheme="majorHAnsi" w:hAnsiTheme="majorHAnsi"/>
-        </w:rPr>
-        <w:t>Before any of the services are configured and launched now is the right time to make sure JAVA is installed. The best way to do this is to run " java -version" from the Terminal.app. If it's not installed the OS will prompt you to install it.</w:t>
-      </w:r>
-    </w:p>
-    <w:p>
-      <w:pPr>
-        <w:pStyle w:val="Heading3"/>
-      </w:pPr>
-      <w:bookmarkStart w:id="17" w:name="_Toc265926469"/>
-      <w:r>
-        <w:t>Server Configuration Steps</w:t>
-      </w:r>
-      <w:bookmarkEnd w:id="17"/>
     </w:p>
     <w:p>
       <w:pPr>
@@ -3799,8 +3802,10 @@
           <w:rFonts w:asciiTheme="majorHAnsi" w:hAnsiTheme="majorHAnsi"/>
           <w:b/>
         </w:rPr>
-        <w:t>SymantecAntivirusSetup.sh</w:t>
-      </w:r>
+        <w:t>SymantecAntivirusSetup.py</w:t>
+      </w:r>
+      <w:bookmarkStart w:id="17" w:name="_GoBack"/>
+      <w:bookmarkEnd w:id="17"/>
       <w:r>
         <w:rPr>
           <w:rFonts w:asciiTheme="majorHAnsi" w:hAnsiTheme="majorHAnsi"/>
@@ -7247,7 +7252,7 @@
       <w:rPr>
         <w:noProof/>
       </w:rPr>
-      <w:t>6/27/14 2:57 PM</w:t>
+      <w:t>7/7/14 10:20 AM</w:t>
     </w:r>
     <w:r>
       <w:fldChar w:fldCharType="end"/>
@@ -9861,6 +9866,7 @@
   <w:style w:type="character" w:default="1" w:styleId="DefaultParagraphFont">
     <w:name w:val="Default Paragraph Font"/>
     <w:uiPriority w:val="1"/>
+    <w:semiHidden/>
     <w:unhideWhenUsed/>
   </w:style>
   <w:style w:type="table" w:default="1" w:styleId="TableNormal">
@@ -10623,6 +10629,7 @@
   <w:style w:type="character" w:default="1" w:styleId="DefaultParagraphFont">
     <w:name w:val="Default Paragraph Font"/>
     <w:uiPriority w:val="1"/>
+    <w:semiHidden/>
     <w:unhideWhenUsed/>
   </w:style>
   <w:style w:type="table" w:default="1" w:styleId="TableNormal">
@@ -11144,14 +11151,14 @@
     <w:charset w:val="00"/>
     <w:family w:val="auto"/>
     <w:pitch w:val="variable"/>
-    <w:sig w:usb0="E0002AEF" w:usb1="C0007841" w:usb2="00000009" w:usb3="00000000" w:csb0="000001FF" w:csb1="00000000"/>
+    <w:sig w:usb0="00000003" w:usb1="00000000" w:usb2="00000000" w:usb3="00000000" w:csb0="00000001" w:csb1="00000000"/>
   </w:font>
   <w:font w:name="Courier New">
     <w:panose1 w:val="02070309020205020404"/>
     <w:charset w:val="00"/>
     <w:family w:val="auto"/>
     <w:pitch w:val="variable"/>
-    <w:sig w:usb0="E0002AFF" w:usb1="C0007843" w:usb2="00000009" w:usb3="00000000" w:csb0="000001FF" w:csb1="00000000"/>
+    <w:sig w:usb0="00000003" w:usb1="00000000" w:usb2="00000000" w:usb3="00000000" w:csb0="00000001" w:csb1="00000000"/>
   </w:font>
   <w:font w:name="Wingdings">
     <w:panose1 w:val="05000000000000000000"/>
@@ -11168,17 +11175,20 @@
     <w:sig w:usb0="E10002FF" w:usb1="4000ACFF" w:usb2="00000009" w:usb3="00000000" w:csb0="0000019F" w:csb1="00000000"/>
   </w:font>
   <w:font w:name="ＭＳ 明朝">
-    <w:charset w:val="4E"/>
-    <w:family w:val="auto"/>
-    <w:pitch w:val="variable"/>
-    <w:sig w:usb0="E00002FF" w:usb1="6AC7FDFB" w:usb2="00000012" w:usb3="00000000" w:csb0="0002009F" w:csb1="00000000"/>
+    <w:panose1 w:val="00000000000000000000"/>
+    <w:charset w:val="80"/>
+    <w:family w:val="roman"/>
+    <w:notTrueType/>
+    <w:pitch w:val="fixed"/>
+    <w:sig w:usb0="00000001" w:usb1="08070000" w:usb2="00000010" w:usb3="00000000" w:csb0="00020000" w:csb1="00000000"/>
   </w:font>
   <w:font w:name="Helvetica">
     <w:panose1 w:val="00000000000000000000"/>
-    <w:charset w:val="00"/>
-    <w:family w:val="auto"/>
+    <w:charset w:val="4D"/>
+    <w:family w:val="swiss"/>
+    <w:notTrueType/>
     <w:pitch w:val="variable"/>
-    <w:sig w:usb0="E00002FF" w:usb1="5000785B" w:usb2="00000000" w:usb3="00000000" w:csb0="0000019F" w:csb1="00000000"/>
+    <w:sig w:usb0="00000003" w:usb1="00000000" w:usb2="00000000" w:usb3="00000000" w:csb0="00000001" w:csb1="00000000"/>
   </w:font>
   <w:font w:name="Cambria">
     <w:panose1 w:val="02040503050406030204"/>
@@ -11188,10 +11198,12 @@
     <w:sig w:usb0="E00002FF" w:usb1="400004FF" w:usb2="00000000" w:usb3="00000000" w:csb0="0000019F" w:csb1="00000000"/>
   </w:font>
   <w:font w:name="ＭＳ ゴシック">
-    <w:charset w:val="4E"/>
-    <w:family w:val="auto"/>
-    <w:pitch w:val="variable"/>
-    <w:sig w:usb0="E00002FF" w:usb1="6AC7FDFB" w:usb2="00000012" w:usb3="00000000" w:csb0="0002009F" w:csb1="00000000"/>
+    <w:panose1 w:val="00000000000000000000"/>
+    <w:charset w:val="80"/>
+    <w:family w:val="modern"/>
+    <w:notTrueType/>
+    <w:pitch w:val="fixed"/>
+    <w:sig w:usb0="00000001" w:usb1="08070000" w:usb2="00000010" w:usb3="00000000" w:csb0="00020000" w:csb1="00000000"/>
   </w:font>
   <w:font w:name="Lucida Grande">
     <w:panose1 w:val="020B0600040502020204"/>
@@ -11205,7 +11217,7 @@
     <w:charset w:val="00"/>
     <w:family w:val="auto"/>
     <w:pitch w:val="variable"/>
-    <w:sig w:usb0="E0002AFF" w:usb1="C0007843" w:usb2="00000009" w:usb3="00000000" w:csb0="000001FF" w:csb1="00000000"/>
+    <w:sig w:usb0="00000003" w:usb1="00000000" w:usb2="00000000" w:usb3="00000000" w:csb0="00000001" w:csb1="00000000"/>
   </w:font>
 </w:fonts>
 </file>
@@ -12071,7 +12083,7 @@
 </file>
 
 <file path=customXml/itemProps1.xml><?xml version="1.0" encoding="utf-8"?>
-<ds:datastoreItem xmlns:ds="http://schemas.openxmlformats.org/officeDocument/2006/customXml" ds:itemID="{F615BF4A-48DE-E24E-B996-E6EB0C66AAE4}">
+<ds:datastoreItem xmlns:ds="http://schemas.openxmlformats.org/officeDocument/2006/customXml" ds:itemID="{753FDAC1-44F0-A741-9655-18832DF73329}">
   <ds:schemaRefs>
     <ds:schemaRef ds:uri="http://schemas.openxmlformats.org/officeDocument/2006/bibliography"/>
   </ds:schemaRefs>

</xml_diff>